<commit_message>
fix: resolve partner name duplication in DOCX table replacement
- Fixed partner iteration logic that was causing BRUNO to appear twice in table rows
- Corrected JSON data typo: "last_nam" → "last_name" for proper name matching
- Implemented proper non-admin partner filtering for numbered placeholders
- Added CLAUDE-DEBUGGER.md documentation for future debugging sessions
- Created backlog tasks for documentation improvement and error handling enhancements

🤖 Generated with [Claude Code](https://claude.ai/code)

Co-Authored-By: Claude <noreply@anthropic.com>
</commit_message>
<xml_diff>
--- a/tests/CS-TEMPLATE-underline-intelligent-output.docx
+++ b/tests/CS-TEMPLATE-underline-intelligent-output.docx
@@ -156,11 +156,9 @@
       <w:r>
         <w:t>PELLIZZETTI E WALBER ADVOGADOS ASSOCIADOS</w:t>
       </w:r>
-      <w:proofErr w:type="spellStart"/>
-      <w:r>
-        <w:t/>
-      </w:r>
-      <w:proofErr w:type="spellEnd"/>
+      <w:r>
+        <w:t/>
+      </w:r>
       <w:r>
         <w:t/>
       </w:r>
@@ -231,34 +229,28 @@
         <w:spacing w:before="118" w:line="223" w:lineRule="auto"/>
         <w:ind w:left="845" w:right="429"/>
         <w:jc w:val="both"/>
+        <w:rPr>
+          <w:bCs/>
+        </w:rPr>
       </w:pPr>
       <w:r>
         <w:rPr>
           <w:rFonts w:ascii="Arial" w:hAnsi="Arial"/>
-          <w:b/>
+          <w:bCs/>
         </w:rPr>
         <w:t>EDUARDO HAMILTON WALBER, BRASILEIRO, SOLTEIRO, Advogado, inscrito(a) na OABpr 106344, CPF 063.989.629-40, nascido(a) em Cascavel – PR em 13/03/1998, residente e domiciliado(a) à RUA KAMACAS, 681 - CASA, SANTA CRUZ, Cascavel - PR, CEP 85806-010 e BRUNO PELLIZZETTI, BRASILEIRO, SOLTEIRO, Advogado, inscrito(a) na OABpr 54159, CPF 058.802.539-96, nascido(a) em Curitiba – PR em 01/01/1986, residente e domiciliado(a) à RUA RUI BARBOSA - ATE 879/880, 262 - APT 703, CENTRO, Cascavel - PR, CEP 85810-240</w:t>
       </w:r>
-      <w:proofErr w:type="spellStart"/>
       <w:r>
         <w:rPr>
           <w:rFonts w:ascii="Arial" w:hAnsi="Arial"/>
-          <w:b/>
+          <w:bCs/>
         </w:rPr>
         <w:t/>
       </w:r>
       <w:r>
         <w:rPr>
           <w:rFonts w:ascii="Arial" w:hAnsi="Arial"/>
-          <w:b/>
-        </w:rPr>
-        <w:t/>
-      </w:r>
-      <w:proofErr w:type="spellEnd"/>
-      <w:r>
-        <w:rPr>
-          <w:rFonts w:ascii="Arial" w:hAnsi="Arial"/>
-          <w:b/>
+          <w:bCs/>
         </w:rPr>
         <w:t/>
       </w:r>
@@ -463,7 +455,6 @@
         </w:rPr>
         <w:t/>
       </w:r>
-      <w:proofErr w:type="spellStart"/>
       <w:r>
         <w:rPr>
           <w:rFonts w:ascii="Arial" w:hAnsi="Arial"/>
@@ -472,15 +463,6 @@
         </w:rPr>
         <w:t/>
       </w:r>
-      <w:r>
-        <w:rPr>
-          <w:rFonts w:ascii="Arial" w:hAnsi="Arial"/>
-          <w:b/>
-          <w:sz w:val="19"/>
-        </w:rPr>
-        <w:t/>
-      </w:r>
-      <w:proofErr w:type="spellEnd"/>
       <w:r>
         <w:rPr>
           <w:rFonts w:ascii="Arial" w:hAnsi="Arial"/>
@@ -510,20 +492,12 @@
         </w:rPr>
         <w:t/>
       </w:r>
-      <w:proofErr w:type="spellStart"/>
-      <w:r>
-        <w:rPr>
-          <w:sz w:val="19"/>
-        </w:rPr>
-        <w:t/>
-      </w:r>
-      <w:r>
-        <w:rPr>
-          <w:sz w:val="19"/>
-        </w:rPr>
-        <w:t/>
-      </w:r>
-      <w:proofErr w:type="spellEnd"/>
+      <w:r>
+        <w:rPr>
+          <w:sz w:val="19"/>
+        </w:rPr>
+        <w:t/>
+      </w:r>
       <w:r>
         <w:rPr>
           <w:sz w:val="19"/>
@@ -554,20 +528,12 @@
         </w:rPr>
         <w:t/>
       </w:r>
-      <w:proofErr w:type="spellStart"/>
-      <w:r>
-        <w:rPr>
-          <w:sz w:val="19"/>
-        </w:rPr>
-        <w:t/>
-      </w:r>
-      <w:r>
-        <w:rPr>
-          <w:sz w:val="19"/>
-        </w:rPr>
-        <w:t/>
-      </w:r>
-      <w:proofErr w:type="spellEnd"/>
+      <w:r>
+        <w:rPr>
+          <w:sz w:val="19"/>
+        </w:rPr>
+        <w:t/>
+      </w:r>
       <w:r>
         <w:rPr>
           <w:sz w:val="19"/>
@@ -586,20 +552,12 @@
         </w:rPr>
         <w:t/>
       </w:r>
-      <w:proofErr w:type="spellStart"/>
-      <w:r>
-        <w:rPr>
-          <w:sz w:val="19"/>
-        </w:rPr>
-        <w:t/>
-      </w:r>
-      <w:r>
-        <w:rPr>
-          <w:sz w:val="19"/>
-        </w:rPr>
-        <w:t/>
-      </w:r>
-      <w:proofErr w:type="spellEnd"/>
+      <w:r>
+        <w:rPr>
+          <w:sz w:val="19"/>
+        </w:rPr>
+        <w:t/>
+      </w:r>
       <w:r>
         <w:rPr>
           <w:sz w:val="19"/>
@@ -619,7 +577,6 @@
         </w:rPr>
         <w:t/>
       </w:r>
-      <w:proofErr w:type="spellStart"/>
       <w:r>
         <w:rPr>
           <w:spacing w:val="-2"/>
@@ -627,14 +584,6 @@
         </w:rPr>
         <w:t/>
       </w:r>
-      <w:r>
-        <w:rPr>
-          <w:spacing w:val="-2"/>
-          <w:sz w:val="19"/>
-        </w:rPr>
-        <w:t/>
-      </w:r>
-      <w:proofErr w:type="spellEnd"/>
       <w:r>
         <w:rPr>
           <w:spacing w:val="-2"/>
@@ -813,13 +762,8 @@
         </w:rPr>
         <w:t xml:space="preserve"> </w:t>
       </w:r>
-      <w:proofErr w:type="spellStart"/>
-      <w:r>
-        <w:t>advocatícios</w:t>
-      </w:r>
-      <w:proofErr w:type="spellEnd"/>
-      <w:r>
-        <w:t>,</w:t>
+      <w:r>
+        <w:t>advocatícios,</w:t>
       </w:r>
       <w:r>
         <w:rPr>
@@ -1195,11 +1139,9 @@
         </w:rPr>
         <w:t xml:space="preserve"> </w:t>
       </w:r>
-      <w:proofErr w:type="gramStart"/>
       <w:r>
         <w:t>registro</w:t>
       </w:r>
-      <w:proofErr w:type="gramEnd"/>
       <w:r>
         <w:rPr>
           <w:spacing w:val="1"/>
@@ -1287,17 +1229,12 @@
       <w:r>
         <w:t/>
       </w:r>
-      <w:proofErr w:type="spellStart"/>
-      <w:r>
-        <w:t/>
-      </w:r>
-      <w:r>
-        <w:t/>
-      </w:r>
-      <w:r>
-        <w:t/>
-      </w:r>
-      <w:proofErr w:type="spellEnd"/>
+      <w:r>
+        <w:t/>
+      </w:r>
+      <w:r>
+        <w:t/>
+      </w:r>
       <w:r>
         <w:t/>
       </w:r>
@@ -1307,14 +1244,9 @@
       <w:r>
         <w:t/>
       </w:r>
-      <w:proofErr w:type="spellStart"/>
-      <w:r>
-        <w:t/>
-      </w:r>
-      <w:r>
-        <w:t/>
-      </w:r>
-      <w:proofErr w:type="spellEnd"/>
+      <w:r>
+        <w:t/>
+      </w:r>
       <w:r>
         <w:t/>
       </w:r>
@@ -1324,14 +1256,9 @@
       <w:r>
         <w:t/>
       </w:r>
-      <w:proofErr w:type="spellStart"/>
-      <w:r>
-        <w:t/>
-      </w:r>
-      <w:r>
-        <w:t/>
-      </w:r>
-      <w:proofErr w:type="spellEnd"/>
+      <w:r>
+        <w:t/>
+      </w:r>
       <w:r>
         <w:t/>
       </w:r>
@@ -1362,20 +1289,6 @@
         </w:rPr>
         <w:t>O Sócio EDUARDO HAMILTON WALBER, subscreve e integraliza neste ato 3.000 quotas no valor de R$ 1,00 cada uma, perfazendo o total de R$ 3.000,00;
 O Sócio BRUNO PELLIZZETTI, subscreve e integraliza neste ato 7.000 quotas no valor de R$ 1,00 cada uma, perfazendo o total de R$ 7.000,00;</w:t>
-      </w:r>
-      <w:proofErr w:type="spellStart"/>
-      <w:r>
-        <w:rPr>
-          <w:sz w:val="19"/>
-        </w:rPr>
-        <w:t/>
-      </w:r>
-      <w:proofErr w:type="spellEnd"/>
-      <w:r>
-        <w:rPr>
-          <w:sz w:val="19"/>
-        </w:rPr>
-        <w:t/>
       </w:r>
     </w:p>
     <w:p>
@@ -1579,14 +1492,12 @@
                 <w:sz w:val="19"/>
               </w:rPr>
             </w:pPr>
-            <w:proofErr w:type="spellStart"/>
             <w:r>
               <w:rPr>
                 <w:sz w:val="19"/>
               </w:rPr>
               <w:t>Qtd</w:t>
             </w:r>
-            <w:proofErr w:type="spellEnd"/>
             <w:r>
               <w:rPr>
                 <w:spacing w:val="1"/>
@@ -1615,7 +1526,6 @@
                 <w:sz w:val="19"/>
               </w:rPr>
             </w:pPr>
-            <w:proofErr w:type="gramStart"/>
             <w:r>
               <w:rPr>
                 <w:sz w:val="19"/>
@@ -1635,7 +1545,6 @@
               </w:rPr>
               <w:t>Em</w:t>
             </w:r>
-            <w:proofErr w:type="gramEnd"/>
             <w:r>
               <w:rPr>
                 <w:spacing w:val="2"/>
@@ -1696,7 +1605,6 @@
               </w:rPr>
               <w:t>BRUNO</w:t>
             </w:r>
-            <w:proofErr w:type="spellStart"/>
             <w:r>
               <w:rPr>
                 <w:sz w:val="19"/>
@@ -1709,7 +1617,6 @@
               </w:rPr>
               <w:t/>
             </w:r>
-            <w:proofErr w:type="spellEnd"/>
             <w:r>
               <w:rPr>
                 <w:sz w:val="19"/>
@@ -1737,7 +1644,6 @@
               </w:rPr>
               <w:t>7.000</w:t>
             </w:r>
-            <w:proofErr w:type="spellStart"/>
             <w:r>
               <w:rPr>
                 <w:sz w:val="19"/>
@@ -1762,7 +1668,6 @@
               </w:rPr>
               <w:t/>
             </w:r>
-            <w:proofErr w:type="spellEnd"/>
             <w:r>
               <w:rPr>
                 <w:sz w:val="19"/>
@@ -1796,7 +1701,6 @@
               </w:rPr>
               <w:t/>
             </w:r>
-            <w:proofErr w:type="spellStart"/>
             <w:r>
               <w:rPr>
                 <w:sz w:val="19"/>
@@ -1809,7 +1713,6 @@
               </w:rPr>
               <w:t/>
             </w:r>
-            <w:proofErr w:type="spellEnd"/>
             <w:r>
               <w:rPr>
                 <w:sz w:val="19"/>
@@ -1836,28 +1739,21 @@
                 <w:spacing w:val="-2"/>
                 <w:sz w:val="19"/>
               </w:rPr>
-              <w:t>_</w:t>
+              <w:t>70.0%</w:t>
             </w:r>
             <w:r>
               <w:rPr>
                 <w:spacing w:val="-2"/>
                 <w:sz w:val="19"/>
               </w:rPr>
-              <w:t>%</w:t>
+              <w:t/>
             </w:r>
             <w:r>
               <w:rPr>
                 <w:spacing w:val="-2"/>
                 <w:sz w:val="19"/>
               </w:rPr>
-              <w:t xml:space="preserve"> </w:t>
-            </w:r>
-            <w:r>
-              <w:rPr>
-                <w:spacing w:val="-2"/>
-                <w:sz w:val="19"/>
-              </w:rPr>
-              <w:t>_</w:t>
+              <w:t/>
             </w:r>
           </w:p>
         </w:tc>
@@ -1882,9 +1778,8 @@
               <w:rPr>
                 <w:sz w:val="19"/>
               </w:rPr>
-              <w:t>BRUNO2_</w:t>
+              <w:t>EDUARDO HAMILTON WALBER</w:t>
             </w:r>
-            <w:proofErr w:type="spellStart"/>
             <w:r>
               <w:rPr>
                 <w:sz w:val="19"/>
@@ -1897,7 +1792,6 @@
               </w:rPr>
               <w:t/>
             </w:r>
-            <w:proofErr w:type="spellEnd"/>
             <w:r>
               <w:rPr>
                 <w:sz w:val="19"/>
@@ -1923,9 +1817,8 @@
               <w:rPr>
                 <w:sz w:val="19"/>
               </w:rPr>
-              <w:t>7.0002_</w:t>
+              <w:t>3.000</w:t>
             </w:r>
-            <w:proofErr w:type="spellStart"/>
             <w:r>
               <w:rPr>
                 <w:sz w:val="19"/>
@@ -1950,7 +1843,6 @@
               </w:rPr>
               <w:t/>
             </w:r>
-            <w:proofErr w:type="spellEnd"/>
             <w:r>
               <w:rPr>
                 <w:sz w:val="19"/>
@@ -1976,15 +1868,8 @@
               <w:rPr>
                 <w:sz w:val="19"/>
               </w:rPr>
-              <w:t xml:space="preserve"> 7.000,002_</w:t>
+              <w:t xml:space="preserve"> 3.000,00</w:t>
             </w:r>
-            <w:r>
-              <w:rPr>
-                <w:sz w:val="19"/>
-              </w:rPr>
-              <w:t/>
-            </w:r>
-            <w:proofErr w:type="spellStart"/>
             <w:r>
               <w:rPr>
                 <w:sz w:val="19"/>
@@ -1997,7 +1882,12 @@
               </w:rPr>
               <w:t/>
             </w:r>
-            <w:proofErr w:type="spellEnd"/>
+            <w:r>
+              <w:rPr>
+                <w:sz w:val="19"/>
+              </w:rPr>
+              <w:t/>
+            </w:r>
             <w:r>
               <w:rPr>
                 <w:sz w:val="19"/>
@@ -2024,28 +1914,21 @@
                 <w:spacing w:val="-2"/>
                 <w:sz w:val="19"/>
               </w:rPr>
-              <w:t>_</w:t>
+              <w:t>30.0%</w:t>
             </w:r>
             <w:r>
               <w:rPr>
                 <w:spacing w:val="-2"/>
                 <w:sz w:val="19"/>
               </w:rPr>
-              <w:t>%</w:t>
+              <w:t/>
             </w:r>
             <w:r>
               <w:rPr>
                 <w:spacing w:val="-2"/>
                 <w:sz w:val="19"/>
               </w:rPr>
-              <w:t xml:space="preserve"> </w:t>
-            </w:r>
-            <w:r>
-              <w:rPr>
-                <w:spacing w:val="-2"/>
-                <w:sz w:val="19"/>
-              </w:rPr>
-              <w:t>_</w:t>
+              <w:t/>
             </w:r>
           </w:p>
         </w:tc>
@@ -2095,7 +1978,6 @@
               </w:rPr>
               <w:t>10.000</w:t>
             </w:r>
-            <w:proofErr w:type="spellStart"/>
             <w:r>
               <w:rPr>
                 <w:spacing w:val="-2"/>
@@ -2103,7 +1985,6 @@
               </w:rPr>
               <w:t/>
             </w:r>
-            <w:proofErr w:type="spellEnd"/>
             <w:r>
               <w:rPr>
                 <w:spacing w:val="-2"/>
@@ -2146,30 +2027,21 @@
                 <w:spacing w:val="-2"/>
                 <w:sz w:val="19"/>
               </w:rPr>
-              <w:t>_ sum70.0%</w:t>
+              <w:t>_</w:t>
             </w:r>
             <w:r>
               <w:rPr>
                 <w:spacing w:val="-2"/>
                 <w:sz w:val="19"/>
               </w:rPr>
-              <w:t xml:space="preserve"/>
+              <w:t>sum_percentage</w:t>
             </w:r>
-            <w:proofErr w:type="spellStart"/>
             <w:r>
               <w:rPr>
                 <w:spacing w:val="-2"/>
                 <w:sz w:val="19"/>
               </w:rPr>
-              <w:t/>
-            </w:r>
-            <w:proofErr w:type="spellEnd"/>
-            <w:r>
-              <w:rPr>
-                <w:spacing w:val="-2"/>
-                <w:sz w:val="19"/>
-              </w:rPr>
-              <w:t/>
+              <w:t>_</w:t>
             </w:r>
           </w:p>
         </w:tc>
@@ -2687,14 +2559,9 @@
       <w:r>
         <w:t>PELLIZZETTI E WALBER ADVOGADOS ASSOCIADOS</w:t>
       </w:r>
-      <w:proofErr w:type="spellStart"/>
-      <w:r>
-        <w:t/>
-      </w:r>
-      <w:r>
-        <w:t/>
-      </w:r>
-      <w:proofErr w:type="spellEnd"/>
+      <w:r>
+        <w:t/>
+      </w:r>
       <w:r>
         <w:t/>
       </w:r>
@@ -2720,96 +2587,8 @@
         <w:t xml:space="preserve">A Sociedade será administrada, pelo sócio BRUNO (we need to add here each partner if partner is administrator?) sendo-lhe atribuído todos os poderes de administração e representação da sociedade para dispor e dar destino aos bens sociais, movimentar contas bancárias, contrair empréstimos, assumir compromissos profissionais de natureza técnico científica de âmbito nacional ou internacional, mediante filiação ou associação a sociedade ou entidades sediadas no Brasil ou no Exterior, e representar a sociedade perante terceiros, no Brasil ou Exterior, inclusive em face de repartições públicas federais, estaduais ou municipais, autarquias e sociedades de economia mista, além de representar a sociedade ativa e passivamente, em Juízo ou fora dele, podendo para tanto, constituir mandatários e outorgar procurações com poderes específicos.</w:t>
       </w:r>
       <w:r>
-        <w:t/>
-      </w:r>
-      <w:proofErr w:type="spellStart"/>
-      <w:r>
-        <w:t/>
-      </w:r>
-      <w:proofErr w:type="spellEnd"/>
-      <w:r>
         <w:t xml:space="preserve"/>
       </w:r>
-      <w:r>
-        <w:t/>
-      </w:r>
-      <w:proofErr w:type="spellStart"/>
-      <w:r>
-        <w:t/>
-      </w:r>
-      <w:proofErr w:type="spellEnd"/>
-      <w:r>
-        <w:t xml:space="preserve"/>
-      </w:r>
-      <w:proofErr w:type="spellStart"/>
-      <w:r>
-        <w:t/>
-      </w:r>
-      <w:proofErr w:type="spellEnd"/>
-      <w:r>
-        <w:t xml:space="preserve"/>
-      </w:r>
-      <w:proofErr w:type="spellStart"/>
-      <w:r>
-        <w:t/>
-      </w:r>
-      <w:proofErr w:type="spellEnd"/>
-      <w:r>
-        <w:t xml:space="preserve"/>
-      </w:r>
-      <w:proofErr w:type="spellStart"/>
-      <w:r>
-        <w:t/>
-      </w:r>
-      <w:proofErr w:type="spellEnd"/>
-      <w:r>
-        <w:t xml:space="preserve"/>
-      </w:r>
-      <w:proofErr w:type="spellStart"/>
-      <w:r>
-        <w:t/>
-      </w:r>
-      <w:proofErr w:type="spellEnd"/>
-      <w:r>
-        <w:t xml:space="preserve"/>
-      </w:r>
-      <w:proofErr w:type="spellStart"/>
-      <w:r>
-        <w:t/>
-      </w:r>
-      <w:proofErr w:type="spellEnd"/>
-      <w:r>
-        <w:t xml:space="preserve"/>
-      </w:r>
-      <w:proofErr w:type="spellStart"/>
-      <w:r>
-        <w:t/>
-      </w:r>
-      <w:proofErr w:type="spellEnd"/>
-      <w:r>
-        <w:t xml:space="preserve"/>
-      </w:r>
-      <w:proofErr w:type="spellStart"/>
-      <w:r>
-        <w:t/>
-      </w:r>
-      <w:proofErr w:type="spellEnd"/>
-      <w:r>
-        <w:t xml:space="preserve"/>
-      </w:r>
-      <w:proofErr w:type="spellStart"/>
-      <w:r>
-        <w:t/>
-      </w:r>
-      <w:proofErr w:type="spellEnd"/>
-      <w:r>
-        <w:t xml:space="preserve"/>
-      </w:r>
-      <w:proofErr w:type="spellStart"/>
-      <w:r>
-        <w:t/>
-      </w:r>
-      <w:proofErr w:type="spellEnd"/>
       <w:r>
         <w:t xml:space="preserve"/>
       </w:r>
@@ -3435,13 +3214,8 @@
         <w:t xml:space="preserve"> </w:t>
       </w:r>
       <w:r>
-        <w:t xml:space="preserve">favor da Sociedade, sendo-lhes, no entanto, vedado associar-se simultaneamente a outra sociedade de </w:t>
-      </w:r>
-      <w:proofErr w:type="gramStart"/>
-      <w:r>
-        <w:t>advogados..</w:t>
-      </w:r>
-      <w:proofErr w:type="gramEnd"/>
+        <w:t>favor da Sociedade, sendo-lhes, no entanto, vedado associar-se simultaneamente a outra sociedade de advogados..</w:t>
+      </w:r>
     </w:p>
     <w:p>
       <w:pPr>
@@ -3753,15 +3527,7 @@
         <w:t xml:space="preserve">Parágrafo Segundo: </w:t>
       </w:r>
       <w:r>
-        <w:t xml:space="preserve">Os prejuízos porventura havidos serão transferidos aos exercícios seguintes, observadas as disposições legais, e suportados pelos sócios proporcionalmente às suas </w:t>
-      </w:r>
-      <w:proofErr w:type="spellStart"/>
-      <w:r>
-        <w:t>respectivas</w:t>
-      </w:r>
-      <w:proofErr w:type="spellEnd"/>
-      <w:r>
-        <w:t xml:space="preserve"> participações no capital social.</w:t>
+        <w:t>Os prejuízos porventura havidos serão transferidos aos exercícios seguintes, observadas as disposições legais, e suportados pelos sócios proporcionalmente às suas respectivas participações no capital social.</w:t>
       </w:r>
     </w:p>
     <w:p>
@@ -4187,15 +3953,7 @@
         <w:t xml:space="preserve">Parágrafo Segundo: </w:t>
       </w:r>
       <w:r>
-        <w:t xml:space="preserve">Durante a vigência da Sociedade, qualquer um dos sócios, poderá ser excluído, por meio de decisão deliberada pela maioria do capital social e mediante alteração de contrato social, desde que, por força do </w:t>
-      </w:r>
-      <w:proofErr w:type="spellStart"/>
-      <w:r>
-        <w:t>art</w:t>
-      </w:r>
-      <w:proofErr w:type="spellEnd"/>
-      <w:r>
-        <w:t>.</w:t>
+        <w:t>Durante a vigência da Sociedade, qualquer um dos sócios, poderá ser excluído, por meio de decisão deliberada pela maioria do capital social e mediante alteração de contrato social, desde que, por força do art.</w:t>
       </w:r>
     </w:p>
     <w:p>
@@ -4362,14 +4120,9 @@
       <w:r>
         <w:t>PELLIZZETTI E WALBER ADVOGADOS ASSOCIADOS</w:t>
       </w:r>
-      <w:proofErr w:type="spellStart"/>
-      <w:r>
-        <w:t/>
-      </w:r>
-      <w:r>
-        <w:t/>
-      </w:r>
-      <w:proofErr w:type="spellEnd"/>
+      <w:r>
+        <w:t/>
+      </w:r>
       <w:r>
         <w:t/>
       </w:r>
@@ -4382,15 +4135,7 @@
         <w:jc w:val="both"/>
       </w:pPr>
       <w:r>
-        <w:t xml:space="preserve">4º. do Provimento nº 112/2006 do Conselho Federal da OAB, seja instruído com a prova de comunicação feita pessoalmente ao interessado, ou, na sua impossibilidade, por declaração certificada por oficial de </w:t>
-      </w:r>
-      <w:proofErr w:type="gramStart"/>
-      <w:r>
-        <w:t>registro</w:t>
-      </w:r>
-      <w:proofErr w:type="gramEnd"/>
-      <w:r>
-        <w:t xml:space="preserve"> de título e </w:t>
+        <w:t xml:space="preserve">4º. do Provimento nº 112/2006 do Conselho Federal da OAB, seja instruído com a prova de comunicação feita pessoalmente ao interessado, ou, na sua impossibilidade, por declaração certificada por oficial de registro de título e </w:t>
       </w:r>
       <w:r>
         <w:rPr>
@@ -6936,10 +6681,6 @@
 </file>
 
 <file path=customXml/item1.xml><?xml version="1.0" encoding="utf-8"?>
-<b:Sources xmlns:b="http://schemas.openxmlformats.org/officeDocument/2006/bibliography" xmlns="http://schemas.openxmlformats.org/officeDocument/2006/bibliography" SelectedStyle="/APASixthEditionOfficeOnline.xsl" StyleName="APA" Version="6"/>
-</file>
-
-<file path=customXml/item2.xml><?xml version="1.0" encoding="utf-8"?>
 <s:customData xmlns="http://www.wps.cn/officeDocument/2013/wpsCustomData" xmlns:s="http://www.wps.cn/officeDocument/2013/wpsCustomData">
   <customSectProps>
     <customSectPr/>
@@ -6953,18 +6694,22 @@
 </s:customData>
 </file>
 
+<file path=customXml/item2.xml><?xml version="1.0" encoding="utf-8"?>
+<b:Sources xmlns:b="http://schemas.openxmlformats.org/officeDocument/2006/bibliography" xmlns="http://schemas.openxmlformats.org/officeDocument/2006/bibliography" SelectedStyle="/APASixthEditionOfficeOnline.xsl" StyleName="APA" Version="6"/>
+</file>
+
 <file path=customXml/itemProps1.xml><?xml version="1.0" encoding="utf-8"?>
+<ds:datastoreItem xmlns:ds="http://schemas.openxmlformats.org/officeDocument/2006/customXml" ds:itemID="{B1977F7D-205B-4081-913C-38D41E755F92}">
+  <ds:schemaRefs>
+    <ds:schemaRef ds:uri="http://www.wps.cn/officeDocument/2013/wpsCustomData"/>
+  </ds:schemaRefs>
+</ds:datastoreItem>
+</file>
+
+<file path=customXml/itemProps2.xml><?xml version="1.0" encoding="utf-8"?>
 <ds:datastoreItem xmlns:ds="http://schemas.openxmlformats.org/officeDocument/2006/customXml" ds:itemID="{55E367B0-E252-9F41-B23C-89BB16EBBE81}">
   <ds:schemaRefs>
     <ds:schemaRef ds:uri="http://schemas.openxmlformats.org/officeDocument/2006/bibliography"/>
   </ds:schemaRefs>
 </ds:datastoreItem>
-</file>
-
-<file path=customXml/itemProps2.xml><?xml version="1.0" encoding="utf-8"?>
-<ds:datastoreItem xmlns:ds="http://schemas.openxmlformats.org/officeDocument/2006/customXml" ds:itemID="{B1977F7D-205B-4081-913C-38D41E755F92}">
-  <ds:schemaRefs>
-    <ds:schemaRef ds:uri="http://www.wps.cn/officeDocument/2013/wpsCustomData"/>
-  </ds:schemaRefs>
-</ds:datastoreItem>
 </file>
</xml_diff>

<commit_message>
feat: enhance DOCX template processing with comprehensive field replacements
- Add pro labore and dividends conditional text replacements
- Implement date replacement with Brazilian format
- Expand partner signature fields with full names and associations
- Extend test data with additional partner (Carlos Alberto Silva)
- Update capital distribution to reflect three-partner structure
- Add conditional rendering for pro labore and dividends paragraphs
- Improve test coverage for underline intelligent replacement

🤖 Generated with [Claude Code](https://claude.ai/code)

Co-Authored-By: Claude <noreply@anthropic.com>
</commit_message>
<xml_diff>
--- a/tests/CS-TEMPLATE-underline-intelligent-output.docx
+++ b/tests/CS-TEMPLATE-underline-intelligent-output.docx
@@ -156,9 +156,11 @@
       <w:r>
         <w:t>PELLIZZETTI E WALBER ADVOGADOS ASSOCIADOS</w:t>
       </w:r>
-      <w:r>
-        <w:t/>
-      </w:r>
+      <w:proofErr w:type="spellStart"/>
+      <w:r>
+        <w:t/>
+      </w:r>
+      <w:proofErr w:type="spellEnd"/>
       <w:r>
         <w:t/>
       </w:r>
@@ -238,8 +240,9 @@
           <w:rFonts w:ascii="Arial" w:hAnsi="Arial"/>
           <w:bCs/>
         </w:rPr>
-        <w:t>EDUARDO HAMILTON WALBER, BRASILEIRO, SOLTEIRO, Advogado, inscrito(a) na OABpr 106344, CPF 063.989.629-40, nascido(a) em Cascavel – PR em 13/03/1998, residente e domiciliado(a) à RUA KAMACAS, 681 - CASA, SANTA CRUZ, Cascavel - PR, CEP 85806-010 e BRUNO PELLIZZETTI, BRASILEIRO, SOLTEIRO, Advogado, inscrito(a) na OABpr 54159, CPF 058.802.539-96, nascido(a) em Curitiba – PR em 01/01/1986, residente e domiciliado(a) à RUA RUI BARBOSA - ATE 879/880, 262 - APT 703, CENTRO, Cascavel - PR, CEP 85810-240</w:t>
-      </w:r>
+        <w:t>EDUARDO HAMILTON WALBER, BRASILEIRO, SOLTEIRO, Advogado, inscrito(a) na OABpr 106344, CPF 063.989.629-40, nascido(a) em Cascavel – PR em 13/03/1998, residente e domiciliado(a) à RUA KAMACAS, 681 - CASA, SANTA CRUZ, Cascavel - PR, CEP 85806-010; BRUNO PELLIZZETTI, BRASILEIRO, SOLTEIRO, Advogado, inscrito(a) na OABpr 54159, CPF 058.802.539-96, nascido(a) em Curitiba – PR em 01/01/1986, residente e domiciliado(a) à RUA RUI BARBOSA - ATE 879/880, 262 - APT 703, CENTRO, Cascavel - PR, CEP 85810-240; CARLOS ALBERTO SILVA, BRASILEIRO, CASADO, Advogado, inscrito(a) na OABpr 87432, CPF 123.456.789-00, nascido(a) em São Paulo – SP em 15/08/1985, residente e domiciliado(a) à AVENIDA BRASIL, 1234 - SALA 10, CENTRO, Cascavel - PR, CEP 85801-000 em conjunto denominados “sócios”, resolvem, por este instrumento e na melhor forma de direito, constituir uma sociedade de advogados, doravante denominada de “Sociedade”, tipo especial de sociedade simples, regulamentada pelas disposições do Código Civil brasileiro, pelo contido na Lei 8.906/94, Regulamento Geral do Estatuto da Advocacia e da OAB, Provimento n. 112/2006 do Conselho Federal da OAB e pelas cláusulas e condições a seguir:</w:t>
+      </w:r>
+      <w:proofErr w:type="spellStart"/>
       <w:r>
         <w:rPr>
           <w:rFonts w:ascii="Arial" w:hAnsi="Arial"/>
@@ -254,16 +257,19 @@
         </w:rPr>
         <w:t/>
       </w:r>
-    </w:p>
-    <w:p>
-      <w:pPr>
-        <w:pStyle w:val="BodyText"/>
-        <w:spacing w:before="123" w:line="223" w:lineRule="auto"/>
-        <w:ind w:left="845" w:right="499"/>
-        <w:jc w:val="both"/>
-      </w:pPr>
-      <w:r>
-        <w:t>em conjunto denominados “sócios”, resolvem, por este instrumento e na melhor forma de direito, constituir uma sociedade de advogados, doravante denominada de “Sociedade”, tipo especial de sociedade simples, regulamentada pelas disposições do Código Civil brasileiro, pelo contido na Lei 8.906/94, Regulamento Geral do Estatuto da Advocacia e da OAB, Provimento n. 112/2006 do Conselho Federal da OAB e pelas cláusulas e condições a seguir:</w:t>
+      <w:proofErr w:type="spellEnd"/>
+      <w:r>
+        <w:rPr>
+          <w:rFonts w:ascii="Arial" w:hAnsi="Arial"/>
+          <w:bCs/>
+        </w:rPr>
+        <w:t/>
+      </w:r>
+      <w:r>
+        <w:t xml:space="preserve"/>
+      </w:r>
+      <w:r>
+        <w:t/>
       </w:r>
     </w:p>
     <w:p>
@@ -455,6 +461,7 @@
         </w:rPr>
         <w:t/>
       </w:r>
+      <w:proofErr w:type="spellStart"/>
       <w:r>
         <w:rPr>
           <w:rFonts w:ascii="Arial" w:hAnsi="Arial"/>
@@ -463,6 +470,15 @@
         </w:rPr>
         <w:t/>
       </w:r>
+      <w:r>
+        <w:rPr>
+          <w:rFonts w:ascii="Arial" w:hAnsi="Arial"/>
+          <w:b/>
+          <w:sz w:val="19"/>
+        </w:rPr>
+        <w:t/>
+      </w:r>
+      <w:proofErr w:type="spellEnd"/>
       <w:r>
         <w:rPr>
           <w:rFonts w:ascii="Arial" w:hAnsi="Arial"/>
@@ -492,12 +508,20 @@
         </w:rPr>
         <w:t/>
       </w:r>
-      <w:r>
-        <w:rPr>
-          <w:sz w:val="19"/>
-        </w:rPr>
-        <w:t/>
-      </w:r>
+      <w:proofErr w:type="spellStart"/>
+      <w:r>
+        <w:rPr>
+          <w:sz w:val="19"/>
+        </w:rPr>
+        <w:t/>
+      </w:r>
+      <w:r>
+        <w:rPr>
+          <w:sz w:val="19"/>
+        </w:rPr>
+        <w:t/>
+      </w:r>
+      <w:proofErr w:type="spellEnd"/>
       <w:r>
         <w:rPr>
           <w:sz w:val="19"/>
@@ -528,12 +552,20 @@
         </w:rPr>
         <w:t/>
       </w:r>
-      <w:r>
-        <w:rPr>
-          <w:sz w:val="19"/>
-        </w:rPr>
-        <w:t/>
-      </w:r>
+      <w:proofErr w:type="spellStart"/>
+      <w:r>
+        <w:rPr>
+          <w:sz w:val="19"/>
+        </w:rPr>
+        <w:t/>
+      </w:r>
+      <w:r>
+        <w:rPr>
+          <w:sz w:val="19"/>
+        </w:rPr>
+        <w:t/>
+      </w:r>
+      <w:proofErr w:type="spellEnd"/>
       <w:r>
         <w:rPr>
           <w:sz w:val="19"/>
@@ -552,12 +584,20 @@
         </w:rPr>
         <w:t/>
       </w:r>
-      <w:r>
-        <w:rPr>
-          <w:sz w:val="19"/>
-        </w:rPr>
-        <w:t/>
-      </w:r>
+      <w:proofErr w:type="spellStart"/>
+      <w:r>
+        <w:rPr>
+          <w:sz w:val="19"/>
+        </w:rPr>
+        <w:t/>
+      </w:r>
+      <w:r>
+        <w:rPr>
+          <w:sz w:val="19"/>
+        </w:rPr>
+        <w:t/>
+      </w:r>
+      <w:proofErr w:type="spellEnd"/>
       <w:r>
         <w:rPr>
           <w:sz w:val="19"/>
@@ -577,6 +617,7 @@
         </w:rPr>
         <w:t/>
       </w:r>
+      <w:proofErr w:type="spellStart"/>
       <w:r>
         <w:rPr>
           <w:spacing w:val="-2"/>
@@ -584,6 +625,14 @@
         </w:rPr>
         <w:t/>
       </w:r>
+      <w:r>
+        <w:rPr>
+          <w:spacing w:val="-2"/>
+          <w:sz w:val="19"/>
+        </w:rPr>
+        <w:t/>
+      </w:r>
+      <w:proofErr w:type="spellEnd"/>
       <w:r>
         <w:rPr>
           <w:spacing w:val="-2"/>
@@ -762,8 +811,13 @@
         </w:rPr>
         <w:t xml:space="preserve"> </w:t>
       </w:r>
-      <w:r>
-        <w:t>advocatícios,</w:t>
+      <w:proofErr w:type="spellStart"/>
+      <w:r>
+        <w:t>advocatícios</w:t>
+      </w:r>
+      <w:proofErr w:type="spellEnd"/>
+      <w:r>
+        <w:t>,</w:t>
       </w:r>
       <w:r>
         <w:rPr>
@@ -1139,9 +1193,11 @@
         </w:rPr>
         <w:t xml:space="preserve"> </w:t>
       </w:r>
+      <w:proofErr w:type="gramStart"/>
       <w:r>
         <w:t>registro</w:t>
       </w:r>
+      <w:proofErr w:type="gramEnd"/>
       <w:r>
         <w:rPr>
           <w:spacing w:val="1"/>
@@ -1229,12 +1285,17 @@
       <w:r>
         <w:t/>
       </w:r>
-      <w:r>
-        <w:t/>
-      </w:r>
-      <w:r>
-        <w:t/>
-      </w:r>
+      <w:proofErr w:type="spellStart"/>
+      <w:r>
+        <w:t/>
+      </w:r>
+      <w:r>
+        <w:t/>
+      </w:r>
+      <w:r>
+        <w:t/>
+      </w:r>
+      <w:proofErr w:type="spellEnd"/>
       <w:r>
         <w:t/>
       </w:r>
@@ -1244,9 +1305,14 @@
       <w:r>
         <w:t/>
       </w:r>
-      <w:r>
-        <w:t/>
-      </w:r>
+      <w:proofErr w:type="spellStart"/>
+      <w:r>
+        <w:t/>
+      </w:r>
+      <w:r>
+        <w:t/>
+      </w:r>
+      <w:proofErr w:type="spellEnd"/>
       <w:r>
         <w:t/>
       </w:r>
@@ -1256,9 +1322,14 @@
       <w:r>
         <w:t/>
       </w:r>
-      <w:r>
-        <w:t/>
-      </w:r>
+      <w:proofErr w:type="spellStart"/>
+      <w:r>
+        <w:t/>
+      </w:r>
+      <w:r>
+        <w:t/>
+      </w:r>
+      <w:proofErr w:type="spellEnd"/>
       <w:r>
         <w:t/>
       </w:r>
@@ -1287,8 +1358,23 @@
         <w:rPr>
           <w:sz w:val="19"/>
         </w:rPr>
-        <w:t>O Sócio EDUARDO HAMILTON WALBER, subscreve e integraliza neste ato 3.000 quotas no valor de R$ 1,00 cada uma, perfazendo o total de R$ 3.000,00;
-O Sócio BRUNO PELLIZZETTI, subscreve e integraliza neste ato 7.000 quotas no valor de R$ 1,00 cada uma, perfazendo o total de R$ 7.000,00;</w:t>
+        <w:t>O Sócio EDUARDO HAMILTON WALBER, subscreve e integraliza neste ato 2.000 quotas no valor de R$ 1,00 cada uma, perfazendo o total de R$ 2.000,00;
+O Sócio BRUNO PELLIZZETTI, subscreve e integraliza neste ato 5.000 quotas no valor de R$ 1,00 cada uma, perfazendo o total de R$ 5.000,00;
+O Sócio CARLOS ALBERTO SILVA, subscreve e integraliza neste ato 3.000 quotas no valor de R$ 1,00 cada uma, perfazendo o total de R$ 3.000,00;</w:t>
+      </w:r>
+      <w:proofErr w:type="spellStart"/>
+      <w:r>
+        <w:rPr>
+          <w:sz w:val="19"/>
+        </w:rPr>
+        <w:t/>
+      </w:r>
+      <w:proofErr w:type="spellEnd"/>
+      <w:r>
+        <w:rPr>
+          <w:sz w:val="19"/>
+        </w:rPr>
+        <w:t/>
       </w:r>
     </w:p>
     <w:p>
@@ -1492,12 +1578,14 @@
                 <w:sz w:val="19"/>
               </w:rPr>
             </w:pPr>
+            <w:proofErr w:type="spellStart"/>
             <w:r>
               <w:rPr>
                 <w:sz w:val="19"/>
               </w:rPr>
               <w:t>Qtd</w:t>
             </w:r>
+            <w:proofErr w:type="spellEnd"/>
             <w:r>
               <w:rPr>
                 <w:spacing w:val="1"/>
@@ -1526,6 +1614,7 @@
                 <w:sz w:val="19"/>
               </w:rPr>
             </w:pPr>
+            <w:proofErr w:type="gramStart"/>
             <w:r>
               <w:rPr>
                 <w:sz w:val="19"/>
@@ -1545,6 +1634,7 @@
               </w:rPr>
               <w:t>Em</w:t>
             </w:r>
+            <w:proofErr w:type="gramEnd"/>
             <w:r>
               <w:rPr>
                 <w:spacing w:val="2"/>
@@ -1605,6 +1695,7 @@
               </w:rPr>
               <w:t>BRUNO</w:t>
             </w:r>
+            <w:proofErr w:type="spellStart"/>
             <w:r>
               <w:rPr>
                 <w:sz w:val="19"/>
@@ -1617,6 +1708,7 @@
               </w:rPr>
               <w:t/>
             </w:r>
+            <w:proofErr w:type="spellEnd"/>
             <w:r>
               <w:rPr>
                 <w:sz w:val="19"/>
@@ -1642,8 +1734,9 @@
               <w:rPr>
                 <w:sz w:val="19"/>
               </w:rPr>
-              <w:t>7.000</w:t>
-            </w:r>
+              <w:t>5.000</w:t>
+            </w:r>
+            <w:proofErr w:type="spellStart"/>
             <w:r>
               <w:rPr>
                 <w:sz w:val="19"/>
@@ -1668,6 +1761,7 @@
               </w:rPr>
               <w:t/>
             </w:r>
+            <w:proofErr w:type="spellEnd"/>
             <w:r>
               <w:rPr>
                 <w:sz w:val="19"/>
@@ -1693,7 +1787,7 @@
               <w:rPr>
                 <w:sz w:val="19"/>
               </w:rPr>
-              <w:t xml:space="preserve"> 7.000,00</w:t>
+              <w:t xml:space="preserve"> 5.000,00</w:t>
             </w:r>
             <w:r>
               <w:rPr>
@@ -1701,6 +1795,7 @@
               </w:rPr>
               <w:t/>
             </w:r>
+            <w:proofErr w:type="spellStart"/>
             <w:r>
               <w:rPr>
                 <w:sz w:val="19"/>
@@ -1713,6 +1808,7 @@
               </w:rPr>
               <w:t/>
             </w:r>
+            <w:proofErr w:type="spellEnd"/>
             <w:r>
               <w:rPr>
                 <w:sz w:val="19"/>
@@ -1739,7 +1835,7 @@
                 <w:spacing w:val="-2"/>
                 <w:sz w:val="19"/>
               </w:rPr>
-              <w:t>70.0%</w:t>
+              <w:t>50.0%</w:t>
             </w:r>
             <w:r>
               <w:rPr>
@@ -1780,6 +1876,7 @@
               </w:rPr>
               <w:t>EDUARDO HAMILTON WALBER</w:t>
             </w:r>
+            <w:proofErr w:type="spellStart"/>
             <w:r>
               <w:rPr>
                 <w:sz w:val="19"/>
@@ -1792,6 +1889,7 @@
               </w:rPr>
               <w:t/>
             </w:r>
+            <w:proofErr w:type="spellEnd"/>
             <w:r>
               <w:rPr>
                 <w:sz w:val="19"/>
@@ -1817,8 +1915,9 @@
               <w:rPr>
                 <w:sz w:val="19"/>
               </w:rPr>
-              <w:t>3.000</w:t>
-            </w:r>
+              <w:t>2.000</w:t>
+            </w:r>
+            <w:proofErr w:type="spellStart"/>
             <w:r>
               <w:rPr>
                 <w:sz w:val="19"/>
@@ -1843,6 +1942,7 @@
               </w:rPr>
               <w:t/>
             </w:r>
+            <w:proofErr w:type="spellEnd"/>
             <w:r>
               <w:rPr>
                 <w:sz w:val="19"/>
@@ -1868,7 +1968,7 @@
               <w:rPr>
                 <w:sz w:val="19"/>
               </w:rPr>
-              <w:t xml:space="preserve"> 3.000,00</w:t>
+              <w:t xml:space="preserve"> 2.000,00</w:t>
             </w:r>
             <w:r>
               <w:rPr>
@@ -1876,6 +1976,7 @@
               </w:rPr>
               <w:t/>
             </w:r>
+            <w:proofErr w:type="spellStart"/>
             <w:r>
               <w:rPr>
                 <w:sz w:val="19"/>
@@ -1888,6 +1989,7 @@
               </w:rPr>
               <w:t/>
             </w:r>
+            <w:proofErr w:type="spellEnd"/>
             <w:r>
               <w:rPr>
                 <w:sz w:val="19"/>
@@ -1914,7 +2016,7 @@
                 <w:spacing w:val="-2"/>
                 <w:sz w:val="19"/>
               </w:rPr>
-              <w:t>30.0%</w:t>
+              <w:t>20.0%</w:t>
             </w:r>
             <w:r>
               <w:rPr>
@@ -1951,6 +2053,187 @@
             </w:pPr>
             <w:r>
               <w:rPr>
+                <w:sz w:val="19"/>
+              </w:rPr>
+              <w:t>CARLOS ALBERTO SILVA</w:t>
+            </w:r>
+            <w:proofErr w:type="spellStart"/>
+            <w:r>
+              <w:rPr>
+                <w:sz w:val="19"/>
+              </w:rPr>
+              <w:t/>
+            </w:r>
+            <w:r>
+              <w:rPr>
+                <w:sz w:val="19"/>
+              </w:rPr>
+              <w:t/>
+            </w:r>
+            <w:proofErr w:type="spellEnd"/>
+            <w:r>
+              <w:rPr>
+                <w:sz w:val="19"/>
+              </w:rPr>
+              <w:t/>
+            </w:r>
+          </w:p>
+        </w:tc>
+        <w:tc>
+          <w:tcPr>
+            <w:tcW w:w="2741" w:type="dxa"/>
+          </w:tcPr>
+          <w:p>
+            <w:pPr>
+              <w:pStyle w:val="TableParagraph"/>
+              <w:ind w:right="42"/>
+              <w:jc w:val="right"/>
+              <w:rPr>
+                <w:sz w:val="19"/>
+              </w:rPr>
+            </w:pPr>
+            <w:r>
+              <w:rPr>
+                <w:sz w:val="19"/>
+              </w:rPr>
+              <w:t>3.000</w:t>
+            </w:r>
+            <w:proofErr w:type="spellStart"/>
+            <w:r>
+              <w:rPr>
+                <w:sz w:val="19"/>
+              </w:rPr>
+              <w:t/>
+            </w:r>
+            <w:r>
+              <w:rPr>
+                <w:sz w:val="19"/>
+              </w:rPr>
+              <w:t/>
+            </w:r>
+            <w:r>
+              <w:rPr>
+                <w:sz w:val="19"/>
+              </w:rPr>
+              <w:t/>
+            </w:r>
+            <w:r>
+              <w:rPr>
+                <w:sz w:val="19"/>
+              </w:rPr>
+              <w:t/>
+            </w:r>
+            <w:proofErr w:type="spellEnd"/>
+            <w:r>
+              <w:rPr>
+                <w:sz w:val="19"/>
+              </w:rPr>
+              <w:t/>
+            </w:r>
+          </w:p>
+        </w:tc>
+        <w:tc>
+          <w:tcPr>
+            <w:tcW w:w="1944" w:type="dxa"/>
+          </w:tcPr>
+          <w:p>
+            <w:pPr>
+              <w:pStyle w:val="TableParagraph"/>
+              <w:ind w:right="34"/>
+              <w:jc w:val="right"/>
+              <w:rPr>
+                <w:sz w:val="19"/>
+              </w:rPr>
+            </w:pPr>
+            <w:r>
+              <w:rPr>
+                <w:sz w:val="19"/>
+              </w:rPr>
+              <w:t xml:space="preserve"> 3.000,00</w:t>
+            </w:r>
+            <w:r>
+              <w:rPr>
+                <w:sz w:val="19"/>
+              </w:rPr>
+              <w:t/>
+            </w:r>
+            <w:proofErr w:type="spellStart"/>
+            <w:r>
+              <w:rPr>
+                <w:sz w:val="19"/>
+              </w:rPr>
+              <w:t/>
+            </w:r>
+            <w:r>
+              <w:rPr>
+                <w:sz w:val="19"/>
+              </w:rPr>
+              <w:t/>
+            </w:r>
+            <w:proofErr w:type="spellEnd"/>
+            <w:r>
+              <w:rPr>
+                <w:sz w:val="19"/>
+              </w:rPr>
+              <w:t/>
+            </w:r>
+          </w:p>
+        </w:tc>
+        <w:tc>
+          <w:tcPr>
+            <w:tcW w:w="1164" w:type="dxa"/>
+          </w:tcPr>
+          <w:p>
+            <w:pPr>
+              <w:pStyle w:val="TableParagraph"/>
+              <w:ind w:right="36"/>
+              <w:jc w:val="right"/>
+              <w:rPr>
+                <w:sz w:val="19"/>
+              </w:rPr>
+            </w:pPr>
+            <w:r>
+              <w:rPr>
+                <w:spacing w:val="-2"/>
+                <w:sz w:val="19"/>
+              </w:rPr>
+              <w:t>30.0%</w:t>
+            </w:r>
+            <w:r>
+              <w:rPr>
+                <w:spacing w:val="-2"/>
+                <w:sz w:val="19"/>
+              </w:rPr>
+              <w:t/>
+            </w:r>
+            <w:r>
+              <w:rPr>
+                <w:spacing w:val="-2"/>
+                <w:sz w:val="19"/>
+              </w:rPr>
+              <w:t/>
+            </w:r>
+          </w:p>
+        </w:tc>
+      </w:tr>
+      <w:tr>
+        <w:trPr>
+          <w:trHeight w:val="297"/>
+        </w:trPr>
+        <w:tc>
+          <w:tcPr>
+            <w:tcW w:w="3992" w:type="dxa"/>
+          </w:tcPr>
+          <w:p>
+            <w:pPr>
+              <w:pStyle w:val="TableParagraph"/>
+              <w:ind w:left="52"/>
+              <w:rPr>
+                <w:sz w:val="19"/>
+              </w:rPr>
+            </w:pPr>
+            <w:r>
+              <w:rPr>
                 <w:spacing w:val="-2"/>
                 <w:sz w:val="19"/>
               </w:rPr>
@@ -1978,6 +2261,7 @@
               </w:rPr>
               <w:t>10.000</w:t>
             </w:r>
+            <w:proofErr w:type="spellStart"/>
             <w:r>
               <w:rPr>
                 <w:spacing w:val="-2"/>
@@ -1985,6 +2269,7 @@
               </w:rPr>
               <w:t/>
             </w:r>
+            <w:proofErr w:type="spellEnd"/>
             <w:r>
               <w:rPr>
                 <w:spacing w:val="-2"/>
@@ -2027,21 +2312,7 @@
                 <w:spacing w:val="-2"/>
                 <w:sz w:val="19"/>
               </w:rPr>
-              <w:t>_</w:t>
-            </w:r>
-            <w:r>
-              <w:rPr>
-                <w:spacing w:val="-2"/>
-                <w:sz w:val="19"/>
-              </w:rPr>
-              <w:t>sum_percentage</w:t>
-            </w:r>
-            <w:r>
-              <w:rPr>
-                <w:spacing w:val="-2"/>
-                <w:sz w:val="19"/>
-              </w:rPr>
-              <w:t>_</w:t>
+              <w:t>100%</w:t>
             </w:r>
           </w:p>
         </w:tc>
@@ -2559,9 +2830,14 @@
       <w:r>
         <w:t>PELLIZZETTI E WALBER ADVOGADOS ASSOCIADOS</w:t>
       </w:r>
-      <w:r>
-        <w:t/>
-      </w:r>
+      <w:proofErr w:type="spellStart"/>
+      <w:r>
+        <w:t/>
+      </w:r>
+      <w:r>
+        <w:t/>
+      </w:r>
+      <w:proofErr w:type="spellEnd"/>
       <w:r>
         <w:t/>
       </w:r>
@@ -2584,11 +2860,16 @@
         <w:jc w:val="both"/>
       </w:pPr>
       <w:r>
-        <w:t xml:space="preserve">A Sociedade será administrada, pelo sócio BRUNO (we need to add here each partner if partner is administrator?) sendo-lhe atribuído todos os poderes de administração e representação da sociedade para dispor e dar destino aos bens sociais, movimentar contas bancárias, contrair empréstimos, assumir compromissos profissionais de natureza técnico científica de âmbito nacional ou internacional, mediante filiação ou associação a sociedade ou entidades sediadas no Brasil ou no Exterior, e representar a sociedade perante terceiros, no Brasil ou Exterior, inclusive em face de repartições públicas federais, estaduais ou municipais, autarquias e sociedades de economia mista, além de representar a sociedade ativa e passivamente, em Juízo ou fora dele, podendo para tanto, constituir mandatários e outorgar procurações com poderes específicos.</w:t>
-      </w:r>
-      <w:r>
-        <w:t xml:space="preserve"/>
-      </w:r>
+        <w:t xml:space="preserve">A Sociedade será administrada, pelo sócio BRUNO sendo-lhe atribuído todos os poderes de administração e representação da sociedade para dispor e dar destino aos bens sociais, movimentar contas bancárias, contrair empréstimos, assumir compromissos profissionais de natureza técnico científica de âmbito nacional ou internacional, mediante filiação ou associação a sociedade ou entidades sediadas no Brasil ou no Exterior, e representar a sociedade perante terceiros, no Brasil ou Exterior, inclusive em face de repartições públicas federais, estaduais ou municipais, autarquias e sociedades de economia mista, além de representar a sociedade ativa e passivamente, em Juízo ou fora dele, podendo para tanto, constituir mandatários e outorgar procurações com poderes específicos.</w:t>
+      </w:r>
+      <w:r>
+        <w:t/>
+      </w:r>
+      <w:proofErr w:type="spellStart"/>
+      <w:r>
+        <w:t/>
+      </w:r>
+      <w:proofErr w:type="spellEnd"/>
       <w:r>
         <w:t xml:space="preserve"/>
       </w:r>
@@ -3214,7 +3495,7 @@
         <w:t xml:space="preserve"> </w:t>
       </w:r>
       <w:r>
-        <w:t>favor da Sociedade, sendo-lhes, no entanto, vedado associar-se simultaneamente a outra sociedade de advogados..</w:t>
+        <w:t>favor da Sociedade, sendo-lhes, no entanto, vedado associar-se simultaneamente a outra sociedade de advogados.</w:t>
       </w:r>
     </w:p>
     <w:p>
@@ -3223,6 +3504,9 @@
         <w:spacing w:before="122" w:line="223" w:lineRule="auto"/>
         <w:ind w:left="845" w:right="428"/>
         <w:jc w:val="both"/>
+        <w:rPr>
+          <w:spacing w:val="-2"/>
+        </w:rPr>
       </w:pPr>
       <w:r>
         <w:rPr>
@@ -3239,6 +3523,306 @@
           <w:spacing w:val="-2"/>
         </w:rPr>
         <w:t>administração.</w:t>
+      </w:r>
+    </w:p>
+    <w:p>
+      <w:pPr>
+        <w:pStyle w:val="BodyText"/>
+        <w:spacing w:before="122" w:line="223" w:lineRule="auto"/>
+        <w:ind w:left="845" w:right="428"/>
+        <w:jc w:val="both"/>
+        <w:rPr>
+          <w:bCs/>
+        </w:rPr>
+      </w:pPr>
+      <w:r>
+        <w:rPr>
+          <w:rFonts w:ascii="Arial" w:hAnsi="Arial"/>
+          <w:b/>
+        </w:rPr>
+        <w:t>Parágrafo Sétimo:  Pelo exercício da administração terão os sócios administradores direito a uma retirada mensal a título de "pró-labore", cujo valor será fixado em comum acordo entre os sócios e levado à conta de Despesas Gerais da Sociedade.</w:t>
+      </w:r>
+      <w:proofErr w:type="spellStart"/>
+      <w:r>
+        <w:rPr>
+          <w:rFonts w:ascii="Arial" w:hAnsi="Arial"/>
+          <w:b/>
+        </w:rPr>
+        <w:t/>
+      </w:r>
+      <w:proofErr w:type="spellEnd"/>
+      <w:proofErr w:type="gramStart"/>
+      <w:r>
+        <w:rPr>
+          <w:rFonts w:ascii="Arial" w:hAnsi="Arial"/>
+          <w:b/>
+        </w:rPr>
+        <w:t xml:space="preserve"/>
+      </w:r>
+      <w:r>
+        <w:rPr>
+          <w:rFonts w:ascii="Arial" w:hAnsi="Arial"/>
+          <w:bCs/>
+        </w:rPr>
+        <w:t/>
+      </w:r>
+      <w:proofErr w:type="spellStart"/>
+      <w:proofErr w:type="gramEnd"/>
+      <w:r>
+        <w:rPr>
+          <w:rFonts w:ascii="Arial" w:hAnsi="Arial"/>
+          <w:bCs/>
+        </w:rPr>
+        <w:t/>
+      </w:r>
+      <w:proofErr w:type="spellEnd"/>
+      <w:r>
+        <w:rPr>
+          <w:rFonts w:ascii="Arial" w:hAnsi="Arial"/>
+          <w:bCs/>
+        </w:rPr>
+        <w:t/>
+      </w:r>
+    </w:p>
+    <w:p>
+      <w:pPr>
+        <w:pStyle w:val="BodyText"/>
+        <w:spacing w:before="11"/>
+      </w:pPr>
+    </w:p>
+    <w:p>
+      <w:pPr>
+        <w:pStyle w:val="Heading3"/>
+        <w:spacing w:line="240" w:lineRule="auto"/>
+        <w:jc w:val="both"/>
+      </w:pPr>
+      <w:r>
+        <w:t>CLÁUSULA</w:t>
+      </w:r>
+      <w:r>
+        <w:rPr>
+          <w:spacing w:val="3"/>
+        </w:rPr>
+        <w:t xml:space="preserve"> </w:t>
+      </w:r>
+      <w:r>
+        <w:t>VII</w:t>
+      </w:r>
+      <w:r>
+        <w:rPr>
+          <w:spacing w:val="3"/>
+        </w:rPr>
+        <w:t xml:space="preserve"> </w:t>
+      </w:r>
+      <w:r>
+        <w:t>-</w:t>
+      </w:r>
+      <w:r>
+        <w:rPr>
+          <w:spacing w:val="3"/>
+        </w:rPr>
+        <w:t xml:space="preserve"> </w:t>
+      </w:r>
+      <w:r>
+        <w:t>RESULTADOS</w:t>
+      </w:r>
+      <w:r>
+        <w:rPr>
+          <w:spacing w:val="3"/>
+        </w:rPr>
+        <w:t xml:space="preserve"> </w:t>
+      </w:r>
+      <w:r>
+        <w:rPr>
+          <w:spacing w:val="-2"/>
+        </w:rPr>
+        <w:t>PATRIMONIAIS</w:t>
+      </w:r>
+    </w:p>
+    <w:p>
+      <w:pPr>
+        <w:pStyle w:val="BodyText"/>
+        <w:spacing w:before="118" w:line="223" w:lineRule="auto"/>
+        <w:ind w:left="845" w:right="437"/>
+        <w:jc w:val="both"/>
+      </w:pPr>
+      <w:r>
+        <w:t>O</w:t>
+      </w:r>
+      <w:r>
+        <w:rPr>
+          <w:spacing w:val="40"/>
+        </w:rPr>
+        <w:t xml:space="preserve"> </w:t>
+      </w:r>
+      <w:r>
+        <w:t>exercício</w:t>
+      </w:r>
+      <w:r>
+        <w:rPr>
+          <w:spacing w:val="40"/>
+        </w:rPr>
+        <w:t xml:space="preserve"> </w:t>
+      </w:r>
+      <w:r>
+        <w:t>social</w:t>
+      </w:r>
+      <w:r>
+        <w:rPr>
+          <w:spacing w:val="40"/>
+        </w:rPr>
+        <w:t xml:space="preserve"> </w:t>
+      </w:r>
+      <w:r>
+        <w:t>corresponde</w:t>
+      </w:r>
+      <w:r>
+        <w:rPr>
+          <w:spacing w:val="40"/>
+        </w:rPr>
+        <w:t xml:space="preserve"> </w:t>
+      </w:r>
+      <w:r>
+        <w:t>ao</w:t>
+      </w:r>
+      <w:r>
+        <w:rPr>
+          <w:spacing w:val="40"/>
+        </w:rPr>
+        <w:t xml:space="preserve"> </w:t>
+      </w:r>
+      <w:r>
+        <w:t>ano</w:t>
+      </w:r>
+      <w:r>
+        <w:rPr>
+          <w:spacing w:val="40"/>
+        </w:rPr>
+        <w:t xml:space="preserve"> </w:t>
+      </w:r>
+      <w:r>
+        <w:t>civil.</w:t>
+      </w:r>
+      <w:r>
+        <w:rPr>
+          <w:spacing w:val="40"/>
+        </w:rPr>
+        <w:t xml:space="preserve"> </w:t>
+      </w:r>
+      <w:r>
+        <w:t>Ao</w:t>
+      </w:r>
+      <w:r>
+        <w:rPr>
+          <w:spacing w:val="40"/>
+        </w:rPr>
+        <w:t xml:space="preserve"> </w:t>
+      </w:r>
+      <w:r>
+        <w:t>final</w:t>
+      </w:r>
+      <w:r>
+        <w:rPr>
+          <w:spacing w:val="40"/>
+        </w:rPr>
+        <w:t xml:space="preserve"> </w:t>
+      </w:r>
+      <w:r>
+        <w:t>de</w:t>
+      </w:r>
+      <w:r>
+        <w:rPr>
+          <w:spacing w:val="40"/>
+        </w:rPr>
+        <w:t xml:space="preserve"> </w:t>
+      </w:r>
+      <w:r>
+        <w:t>cada</w:t>
+      </w:r>
+      <w:r>
+        <w:rPr>
+          <w:spacing w:val="40"/>
+        </w:rPr>
+        <w:t xml:space="preserve"> </w:t>
+      </w:r>
+      <w:r>
+        <w:t>exercício,</w:t>
+      </w:r>
+      <w:r>
+        <w:rPr>
+          <w:spacing w:val="40"/>
+        </w:rPr>
+        <w:t xml:space="preserve"> </w:t>
+      </w:r>
+      <w:r>
+        <w:t>levantar-se-á</w:t>
+      </w:r>
+      <w:r>
+        <w:rPr>
+          <w:spacing w:val="40"/>
+        </w:rPr>
+        <w:t xml:space="preserve"> </w:t>
+      </w:r>
+      <w:r>
+        <w:t>balanço</w:t>
+      </w:r>
+      <w:r>
+        <w:rPr>
+          <w:spacing w:val="40"/>
+        </w:rPr>
+        <w:t xml:space="preserve"> </w:t>
+      </w:r>
+      <w:r>
+        <w:t>patrimonial</w:t>
+      </w:r>
+      <w:r>
+        <w:rPr>
+          <w:spacing w:val="40"/>
+        </w:rPr>
+        <w:t xml:space="preserve"> </w:t>
+      </w:r>
+      <w:r>
+        <w:t>da sociedade e se apurará os resultados.</w:t>
+      </w:r>
+    </w:p>
+    <w:p>
+      <w:pPr>
+        <w:pStyle w:val="BodyText"/>
+        <w:spacing w:before="122" w:line="223" w:lineRule="auto"/>
+        <w:ind w:left="845" w:right="424"/>
+        <w:jc w:val="both"/>
+      </w:pPr>
+      <w:r>
+        <w:rPr>
+          <w:rFonts w:ascii="Arial" w:hAnsi="Arial"/>
+          <w:b/>
+        </w:rPr>
+        <w:t xml:space="preserve">Parágrafo </w:t>
+      </w:r>
+      <w:r>
+        <w:rPr>
+          <w:rFonts w:ascii="Arial" w:hAnsi="Arial"/>
+          <w:b/>
+        </w:rPr>
+        <w:t>Primeiro</w:t>
+      </w:r>
+      <w:r>
+        <w:rPr>
+          <w:rFonts w:ascii="Arial" w:hAnsi="Arial"/>
+          <w:b/>
+        </w:rPr>
+        <w:t xml:space="preserve">: </w:t>
+      </w:r>
+      <w:r>
+        <w:t xml:space="preserve">Os prejuízos porventura havidos serão transferidos aos exercícios seguintes, observadas as disposições legais, e suportados pelos sócios proporcionalmente às suas </w:t>
+      </w:r>
+      <w:proofErr w:type="spellStart"/>
+      <w:r>
+        <w:t>respectivas</w:t>
+      </w:r>
+      <w:proofErr w:type="spellEnd"/>
+      <w:r>
+        <w:t xml:space="preserve"> participações no capital social.</w:t>
       </w:r>
     </w:p>
     <w:p>
@@ -3253,245 +3837,33 @@
           <w:rFonts w:ascii="Arial" w:hAnsi="Arial"/>
           <w:b/>
         </w:rPr>
-        <w:t xml:space="preserve">Parágrafo Sétimo: </w:t>
-      </w:r>
-      <w:r>
-        <w:t>Pelo exercício da administração terão os sócios administradores direito a uma retirada mensal a título</w:t>
-      </w:r>
-      <w:r>
-        <w:rPr>
-          <w:spacing w:val="16"/>
-        </w:rPr>
-        <w:t xml:space="preserve"> </w:t>
-      </w:r>
-      <w:r>
-        <w:t>de</w:t>
-      </w:r>
-      <w:r>
-        <w:rPr>
-          <w:spacing w:val="-1"/>
-        </w:rPr>
-        <w:t xml:space="preserve"> </w:t>
+        <w:t xml:space="preserve">Parágrafo </w:t>
       </w:r>
       <w:r>
         <w:rPr>
           <w:rFonts w:ascii="Arial" w:hAnsi="Arial"/>
-          <w:i/>
-        </w:rPr>
-        <w:t>“pró-labore”</w:t>
-      </w:r>
-      <w:r>
-        <w:t>, cujo valor será fixado em comum acordo entre os sócios e levado à conta de Despesas Gerais</w:t>
-      </w:r>
-      <w:r>
-        <w:rPr>
-          <w:spacing w:val="40"/>
-        </w:rPr>
-        <w:t xml:space="preserve"> </w:t>
-      </w:r>
-      <w:r>
-        <w:t>da Sociedade.</w:t>
-      </w:r>
-    </w:p>
-    <w:p>
-      <w:pPr>
-        <w:pStyle w:val="BodyText"/>
-        <w:spacing w:before="11"/>
-      </w:pPr>
-    </w:p>
-    <w:p>
-      <w:pPr>
-        <w:pStyle w:val="Heading3"/>
-        <w:spacing w:line="240" w:lineRule="auto"/>
-        <w:jc w:val="both"/>
-      </w:pPr>
-      <w:r>
-        <w:t>CLÁUSULA</w:t>
-      </w:r>
-      <w:r>
-        <w:rPr>
-          <w:spacing w:val="3"/>
-        </w:rPr>
-        <w:t xml:space="preserve"> </w:t>
-      </w:r>
-      <w:r>
-        <w:t>VII</w:t>
-      </w:r>
-      <w:r>
-        <w:rPr>
-          <w:spacing w:val="3"/>
-        </w:rPr>
-        <w:t xml:space="preserve"> </w:t>
-      </w:r>
-      <w:r>
-        <w:t>-</w:t>
-      </w:r>
-      <w:r>
-        <w:rPr>
-          <w:spacing w:val="3"/>
-        </w:rPr>
-        <w:t xml:space="preserve"> </w:t>
-      </w:r>
-      <w:r>
-        <w:t>RESULTADOS</w:t>
-      </w:r>
-      <w:r>
-        <w:rPr>
-          <w:spacing w:val="3"/>
-        </w:rPr>
-        <w:t xml:space="preserve"> </w:t>
-      </w:r>
-      <w:r>
-        <w:rPr>
-          <w:spacing w:val="-2"/>
-        </w:rPr>
-        <w:t>PATRIMONIAIS</w:t>
-      </w:r>
-    </w:p>
-    <w:p>
-      <w:pPr>
-        <w:pStyle w:val="BodyText"/>
-        <w:spacing w:before="118" w:line="223" w:lineRule="auto"/>
-        <w:ind w:left="845" w:right="437"/>
-        <w:jc w:val="both"/>
-      </w:pPr>
-      <w:r>
-        <w:t>O</w:t>
-      </w:r>
-      <w:r>
-        <w:rPr>
-          <w:spacing w:val="40"/>
-        </w:rPr>
-        <w:t xml:space="preserve"> </w:t>
-      </w:r>
-      <w:r>
-        <w:t>exercício</w:t>
-      </w:r>
-      <w:r>
-        <w:rPr>
-          <w:spacing w:val="40"/>
-        </w:rPr>
-        <w:t xml:space="preserve"> </w:t>
-      </w:r>
-      <w:r>
-        <w:t>social</w:t>
-      </w:r>
-      <w:r>
-        <w:rPr>
-          <w:spacing w:val="40"/>
-        </w:rPr>
-        <w:t xml:space="preserve"> </w:t>
-      </w:r>
-      <w:r>
-        <w:t>corresponde</w:t>
-      </w:r>
-      <w:r>
-        <w:rPr>
-          <w:spacing w:val="40"/>
-        </w:rPr>
-        <w:t xml:space="preserve"> </w:t>
-      </w:r>
-      <w:r>
-        <w:t>ao</w:t>
-      </w:r>
-      <w:r>
-        <w:rPr>
-          <w:spacing w:val="40"/>
-        </w:rPr>
-        <w:t xml:space="preserve"> </w:t>
-      </w:r>
-      <w:r>
-        <w:t>ano</w:t>
-      </w:r>
-      <w:r>
-        <w:rPr>
-          <w:spacing w:val="40"/>
-        </w:rPr>
-        <w:t xml:space="preserve"> </w:t>
-      </w:r>
-      <w:r>
-        <w:t>civil.</w:t>
-      </w:r>
-      <w:r>
-        <w:rPr>
-          <w:spacing w:val="40"/>
-        </w:rPr>
-        <w:t xml:space="preserve"> </w:t>
-      </w:r>
-      <w:r>
-        <w:t>Ao</w:t>
-      </w:r>
-      <w:r>
-        <w:rPr>
-          <w:spacing w:val="40"/>
-        </w:rPr>
-        <w:t xml:space="preserve"> </w:t>
-      </w:r>
-      <w:r>
-        <w:t>final</w:t>
-      </w:r>
-      <w:r>
-        <w:rPr>
-          <w:spacing w:val="40"/>
-        </w:rPr>
-        <w:t xml:space="preserve"> </w:t>
-      </w:r>
-      <w:r>
-        <w:t>de</w:t>
-      </w:r>
-      <w:r>
-        <w:rPr>
-          <w:spacing w:val="40"/>
-        </w:rPr>
-        <w:t xml:space="preserve"> </w:t>
-      </w:r>
-      <w:r>
-        <w:t>cada</w:t>
-      </w:r>
-      <w:r>
-        <w:rPr>
-          <w:spacing w:val="40"/>
-        </w:rPr>
-        <w:t xml:space="preserve"> </w:t>
-      </w:r>
-      <w:r>
-        <w:t>exercício,</w:t>
-      </w:r>
-      <w:r>
-        <w:rPr>
-          <w:spacing w:val="40"/>
-        </w:rPr>
-        <w:t xml:space="preserve"> </w:t>
-      </w:r>
-      <w:r>
-        <w:t>levantar-se-á</w:t>
-      </w:r>
-      <w:r>
-        <w:rPr>
-          <w:spacing w:val="40"/>
-        </w:rPr>
-        <w:t xml:space="preserve"> </w:t>
-      </w:r>
-      <w:r>
-        <w:t>balanço</w:t>
-      </w:r>
-      <w:r>
-        <w:rPr>
-          <w:spacing w:val="40"/>
-        </w:rPr>
-        <w:t xml:space="preserve"> </w:t>
-      </w:r>
-      <w:r>
-        <w:t>patrimonial</w:t>
-      </w:r>
-      <w:r>
-        <w:rPr>
-          <w:spacing w:val="40"/>
-        </w:rPr>
-        <w:t xml:space="preserve"> </w:t>
-      </w:r>
-      <w:r>
-        <w:t>da sociedade e se apurará os resultados.</w:t>
+          <w:b/>
+        </w:rPr>
+        <w:t>Segundo</w:t>
+      </w:r>
+      <w:r>
+        <w:rPr>
+          <w:rFonts w:ascii="Arial" w:hAnsi="Arial"/>
+          <w:b/>
+        </w:rPr>
+        <w:t xml:space="preserve">: </w:t>
+      </w:r>
+      <w:r>
+        <w:t>A sociedade poderá levantar balanços relativos a períodos inferiores ao exercício social,</w:t>
+      </w:r>
+      <w:r>
+        <w:rPr>
+          <w:spacing w:val="80"/>
+        </w:rPr>
+        <w:t xml:space="preserve"> </w:t>
+      </w:r>
+      <w:r>
+        <w:t>incluindo balanços mensais e distribuir resultados aos sócios com base neles.</w:t>
       </w:r>
     </w:p>
     <w:p>
@@ -3506,55 +3878,42 @@
           <w:rFonts w:ascii="Arial" w:hAnsi="Arial"/>
           <w:b/>
         </w:rPr>
-        <w:t xml:space="preserve">Parágrafo Primeiro: </w:t>
-      </w:r>
-      <w:r>
-        <w:t>Os eventuais lucros serão distribuídos entre os sócios proporcionalmente às contribuições de cada um para o resultado.</w:t>
-      </w:r>
-    </w:p>
-    <w:p>
-      <w:pPr>
-        <w:pStyle w:val="BodyText"/>
-        <w:spacing w:before="122" w:line="223" w:lineRule="auto"/>
-        <w:ind w:left="845" w:right="424"/>
-        <w:jc w:val="both"/>
-      </w:pPr>
+        <w:t>Parágrafo Terceiro: : Os sócios receberão dividendos proporcionais às suas respectivas participações no capital social.</w:t>
+      </w:r>
+      <w:proofErr w:type="spellStart"/>
       <w:r>
         <w:rPr>
           <w:rFonts w:ascii="Arial" w:hAnsi="Arial"/>
           <w:b/>
         </w:rPr>
-        <w:t xml:space="preserve">Parágrafo Segundo: </w:t>
-      </w:r>
-      <w:r>
-        <w:t>Os prejuízos porventura havidos serão transferidos aos exercícios seguintes, observadas as disposições legais, e suportados pelos sócios proporcionalmente às suas respectivas participações no capital social.</w:t>
-      </w:r>
-    </w:p>
-    <w:p>
-      <w:pPr>
-        <w:pStyle w:val="BodyText"/>
-        <w:spacing w:before="122" w:line="223" w:lineRule="auto"/>
-        <w:ind w:left="845" w:right="430"/>
-        <w:jc w:val="both"/>
-      </w:pPr>
+        <w:t/>
+      </w:r>
+      <w:proofErr w:type="spellEnd"/>
+      <w:proofErr w:type="gramStart"/>
       <w:r>
         <w:rPr>
           <w:rFonts w:ascii="Arial" w:hAnsi="Arial"/>
           <w:b/>
         </w:rPr>
-        <w:t xml:space="preserve">Parágrafo Terceiro: </w:t>
-      </w:r>
-      <w:r>
-        <w:t>A sociedade poderá levantar balanços relativos a períodos inferiores ao exercício social,</w:t>
-      </w:r>
-      <w:r>
-        <w:rPr>
-          <w:spacing w:val="80"/>
-        </w:rPr>
-        <w:t xml:space="preserve"> </w:t>
-      </w:r>
-      <w:r>
-        <w:t>incluindo balanços mensais e distribuir resultados aos sócios com base neles.</w:t>
+        <w:t/>
+      </w:r>
+      <w:r>
+        <w:t xml:space="preserve"/>
+      </w:r>
+      <w:r>
+        <w:t/>
+      </w:r>
+      <w:proofErr w:type="gramEnd"/>
+      <w:r>
+        <w:t xml:space="preserve"/>
+      </w:r>
+      <w:proofErr w:type="spellStart"/>
+      <w:r>
+        <w:t/>
+      </w:r>
+      <w:proofErr w:type="spellEnd"/>
+      <w:r>
+        <w:t/>
       </w:r>
     </w:p>
     <w:p>
@@ -3941,20 +4300,151 @@
     <w:p>
       <w:pPr>
         <w:pStyle w:val="BodyText"/>
+        <w:spacing w:before="98" w:line="223" w:lineRule="auto"/>
+        <w:ind w:left="845" w:right="423"/>
+        <w:jc w:val="both"/>
+      </w:pPr>
+      <w:r>
+        <w:rPr>
+          <w:rFonts w:ascii="Arial" w:hAnsi="Arial"/>
+          <w:b/>
+        </w:rPr>
+        <w:t xml:space="preserve">Parágrafo Segundo: </w:t>
+      </w:r>
+      <w:r>
+        <w:t xml:space="preserve">Durante a vigência da Sociedade, qualquer um dos sócios, poderá ser excluído, por meio de decisão deliberada pela maioria do capital social e mediante alteração de contrato social, desde que, por força do </w:t>
+      </w:r>
+      <w:proofErr w:type="spellStart"/>
+      <w:r>
+        <w:t>art</w:t>
+      </w:r>
+      <w:proofErr w:type="spellEnd"/>
+      <w:r>
+        <w:t>.</w:t>
+      </w:r>
+      <w:r>
+        <w:t xml:space="preserve"> 4º. do Provimento nº 112/2006 do Conselho Federal da OAB, seja instruído com a prova de comunicação feita pessoalmente ao interessado, ou, na sua impossibilidade, por declaração certificada por oficial de </w:t>
+      </w:r>
+      <w:proofErr w:type="gramStart"/>
+      <w:r>
+        <w:t>registro</w:t>
+      </w:r>
+      <w:proofErr w:type="gramEnd"/>
+      <w:r>
+        <w:t xml:space="preserve"> de título e </w:t>
+      </w:r>
+      <w:r>
+        <w:rPr>
+          <w:spacing w:val="-2"/>
+        </w:rPr>
+        <w:t>documentos.</w:t>
+      </w:r>
+    </w:p>
+    <w:p>
+      <w:pPr>
+        <w:pStyle w:val="BodyText"/>
         <w:spacing w:before="193" w:line="223" w:lineRule="auto"/>
         <w:ind w:left="845" w:right="422"/>
         <w:jc w:val="both"/>
       </w:pPr>
-      <w:r>
-        <w:rPr>
-          <w:rFonts w:ascii="Arial" w:hAnsi="Arial"/>
-          <w:b/>
-        </w:rPr>
-        <w:t xml:space="preserve">Parágrafo Segundo: </w:t>
-      </w:r>
-      <w:r>
-        <w:t>Durante a vigência da Sociedade, qualquer um dos sócios, poderá ser excluído, por meio de decisão deliberada pela maioria do capital social e mediante alteração de contrato social, desde que, por força do art.</w:t>
-      </w:r>
+    </w:p>
+    <w:p>
+      <w:pPr>
+        <w:pStyle w:val="BodyText"/>
+        <w:spacing w:line="223" w:lineRule="auto"/>
+        <w:jc w:val="both"/>
+      </w:pPr>
+    </w:p>
+    <w:p>
+      <w:pPr>
+        <w:pStyle w:val="BodyText"/>
+        <w:spacing w:line="223" w:lineRule="auto"/>
+        <w:jc w:val="both"/>
+      </w:pPr>
+    </w:p>
+    <w:p>
+      <w:pPr>
+        <w:pStyle w:val="BodyText"/>
+        <w:spacing w:line="223" w:lineRule="auto"/>
+        <w:jc w:val="both"/>
+      </w:pPr>
+    </w:p>
+    <w:p>
+      <w:pPr>
+        <w:pStyle w:val="BodyText"/>
+        <w:spacing w:line="223" w:lineRule="auto"/>
+        <w:jc w:val="both"/>
+      </w:pPr>
+    </w:p>
+    <w:p>
+      <w:pPr>
+        <w:pStyle w:val="BodyText"/>
+        <w:spacing w:line="223" w:lineRule="auto"/>
+        <w:jc w:val="both"/>
+      </w:pPr>
+    </w:p>
+    <w:p>
+      <w:pPr>
+        <w:pStyle w:val="BodyText"/>
+        <w:spacing w:line="223" w:lineRule="auto"/>
+        <w:jc w:val="both"/>
+      </w:pPr>
+    </w:p>
+    <w:p>
+      <w:pPr>
+        <w:pStyle w:val="BodyText"/>
+        <w:spacing w:line="223" w:lineRule="auto"/>
+        <w:jc w:val="both"/>
+      </w:pPr>
+    </w:p>
+    <w:p>
+      <w:pPr>
+        <w:pStyle w:val="BodyText"/>
+        <w:spacing w:line="223" w:lineRule="auto"/>
+        <w:jc w:val="both"/>
+      </w:pPr>
+    </w:p>
+    <w:p>
+      <w:pPr>
+        <w:pStyle w:val="BodyText"/>
+        <w:spacing w:line="223" w:lineRule="auto"/>
+        <w:jc w:val="both"/>
+      </w:pPr>
+    </w:p>
+    <w:p>
+      <w:pPr>
+        <w:pStyle w:val="BodyText"/>
+        <w:spacing w:line="223" w:lineRule="auto"/>
+        <w:jc w:val="both"/>
+      </w:pPr>
+    </w:p>
+    <w:p>
+      <w:pPr>
+        <w:pStyle w:val="BodyText"/>
+        <w:spacing w:line="223" w:lineRule="auto"/>
+        <w:jc w:val="both"/>
+      </w:pPr>
+    </w:p>
+    <w:p>
+      <w:pPr>
+        <w:pStyle w:val="BodyText"/>
+        <w:spacing w:line="223" w:lineRule="auto"/>
+        <w:jc w:val="both"/>
+      </w:pPr>
+    </w:p>
+    <w:p>
+      <w:pPr>
+        <w:pStyle w:val="BodyText"/>
+        <w:spacing w:line="223" w:lineRule="auto"/>
+        <w:jc w:val="both"/>
+      </w:pPr>
+    </w:p>
+    <w:p>
+      <w:pPr>
+        <w:pStyle w:val="BodyText"/>
+        <w:spacing w:line="223" w:lineRule="auto"/>
+        <w:jc w:val="both"/>
+      </w:pPr>
     </w:p>
     <w:p>
       <w:pPr>
@@ -4120,28 +4610,16 @@
       <w:r>
         <w:t>PELLIZZETTI E WALBER ADVOGADOS ASSOCIADOS</w:t>
       </w:r>
-      <w:r>
-        <w:t/>
-      </w:r>
-      <w:r>
-        <w:t/>
-      </w:r>
-    </w:p>
-    <w:p>
-      <w:pPr>
-        <w:pStyle w:val="BodyText"/>
-        <w:spacing w:before="98" w:line="223" w:lineRule="auto"/>
-        <w:ind w:left="845" w:right="423"/>
-        <w:jc w:val="both"/>
-      </w:pPr>
-      <w:r>
-        <w:t xml:space="preserve">4º. do Provimento nº 112/2006 do Conselho Federal da OAB, seja instruído com a prova de comunicação feita pessoalmente ao interessado, ou, na sua impossibilidade, por declaração certificada por oficial de registro de título e </w:t>
-      </w:r>
-      <w:r>
-        <w:rPr>
-          <w:spacing w:val="-2"/>
-        </w:rPr>
-        <w:t>documentos.</w:t>
+      <w:proofErr w:type="spellStart"/>
+      <w:r>
+        <w:t/>
+      </w:r>
+      <w:r>
+        <w:t/>
+      </w:r>
+      <w:proofErr w:type="spellEnd"/>
+      <w:r>
+        <w:t/>
       </w:r>
     </w:p>
     <w:p>
@@ -4558,7 +5036,40 @@
         <w:jc w:val="both"/>
       </w:pPr>
       <w:r>
-        <w:t>Fica eleito, para dirimir eventuais dúvidas e resolver os conflitos oriundos deste contrato, o foro da Comarca de Cascavel, Estado do Paraná, com renúncia a qualquer outro, por mais privilegiado que seja</w:t>
+        <w:t xml:space="preserve">Fica eleito, para dirimir eventuais dúvidas e resolver os conflitos oriundos deste contrato, o foro da Comarca de  Cascavel, Estado do PR, com renúncia a qualquer outro, por mais privilegiado que seja</w:t>
+      </w:r>
+      <w:proofErr w:type="gramStart"/>
+      <w:r>
+        <w:t xml:space="preserve"/>
+      </w:r>
+      <w:r>
+        <w:t xml:space="preserve"/>
+      </w:r>
+      <w:proofErr w:type="spellStart"/>
+      <w:proofErr w:type="gramEnd"/>
+      <w:r>
+        <w:t/>
+      </w:r>
+      <w:proofErr w:type="spellEnd"/>
+      <w:r>
+        <w:t/>
+      </w:r>
+      <w:r>
+        <w:t xml:space="preserve"/>
+      </w:r>
+      <w:r>
+        <w:t/>
+      </w:r>
+      <w:proofErr w:type="spellStart"/>
+      <w:r>
+        <w:t/>
+      </w:r>
+      <w:proofErr w:type="spellEnd"/>
+      <w:r>
+        <w:t/>
+      </w:r>
+      <w:r>
+        <w:t/>
       </w:r>
     </w:p>
     <w:p>
@@ -4867,73 +5378,47 @@
         <w:jc w:val="right"/>
       </w:pPr>
       <w:r>
-        <w:t>Cascavel</w:t>
+        <w:t>Cascavel - PR, 24 de setembro de 2025</w:t>
+      </w:r>
+      <w:proofErr w:type="spellStart"/>
+      <w:r>
+        <w:t/>
+      </w:r>
+      <w:proofErr w:type="spellEnd"/>
+      <w:r>
+        <w:t/>
       </w:r>
       <w:r>
         <w:rPr>
           <w:spacing w:val="1"/>
         </w:rPr>
-        <w:t xml:space="preserve"> </w:t>
-      </w:r>
-      <w:r>
-        <w:t>-</w:t>
+        <w:t xml:space="preserve"/>
+      </w:r>
+      <w:r>
+        <w:t/>
       </w:r>
       <w:r>
         <w:rPr>
           <w:spacing w:val="1"/>
         </w:rPr>
-        <w:t xml:space="preserve"> </w:t>
-      </w:r>
-      <w:r>
-        <w:t>PR,</w:t>
+        <w:t xml:space="preserve"/>
+      </w:r>
+      <w:r>
+        <w:t/>
+      </w:r>
+      <w:proofErr w:type="spellStart"/>
+      <w:r>
+        <w:t/>
+      </w:r>
+      <w:proofErr w:type="spellEnd"/>
+      <w:r>
+        <w:t/>
       </w:r>
       <w:r>
         <w:rPr>
           <w:spacing w:val="2"/>
         </w:rPr>
-        <w:t xml:space="preserve"> </w:t>
-      </w:r>
-      <w:r>
-        <w:t>24</w:t>
-      </w:r>
-      <w:r>
-        <w:rPr>
-          <w:spacing w:val="1"/>
-        </w:rPr>
-        <w:t xml:space="preserve"> </w:t>
-      </w:r>
-      <w:r>
-        <w:t>de</w:t>
-      </w:r>
-      <w:r>
-        <w:rPr>
-          <w:spacing w:val="2"/>
-        </w:rPr>
-        <w:t xml:space="preserve"> </w:t>
-      </w:r>
-      <w:r>
-        <w:t>fevereiro</w:t>
-      </w:r>
-      <w:r>
-        <w:rPr>
-          <w:spacing w:val="1"/>
-        </w:rPr>
-        <w:t xml:space="preserve"> </w:t>
-      </w:r>
-      <w:r>
-        <w:t>de</w:t>
-      </w:r>
-      <w:r>
-        <w:rPr>
-          <w:spacing w:val="2"/>
-        </w:rPr>
-        <w:t xml:space="preserve"> </w:t>
-      </w:r>
-      <w:r>
-        <w:rPr>
-          <w:spacing w:val="-4"/>
-        </w:rPr>
-        <w:t>2023</w:t>
+        <w:t xml:space="preserve"/>
       </w:r>
     </w:p>
     <w:p>
@@ -4962,6 +5447,203 @@
         </w:rPr>
       </w:pPr>
     </w:p>
+    <w:tbl>
+      <w:tblPr>
+        <w:tblStyle w:val="TableGrid"/>
+        <w:tblW w:w="0" w:type="auto"/>
+        <w:jc w:val="center"/>
+        <w:tblBorders>
+          <w:top w:val="none" w:sz="0" w:space="0" w:color="auto"/>
+          <w:left w:val="none" w:sz="0" w:space="0" w:color="auto"/>
+          <w:bottom w:val="none" w:sz="0" w:space="0" w:color="auto"/>
+          <w:right w:val="none" w:sz="0" w:space="0" w:color="auto"/>
+          <w:insideH w:val="none" w:sz="0" w:space="0" w:color="auto"/>
+          <w:insideV w:val="none" w:sz="0" w:space="0" w:color="auto"/>
+        </w:tblBorders>
+        <w:tblLook w:val="04A0" w:firstRow="1" w:lastRow="0" w:firstColumn="1" w:lastColumn="0" w:noHBand="0" w:noVBand="1"/>
+      </w:tblPr>
+      <w:tblGrid>
+        <w:gridCol w:w="5662"/>
+        <w:gridCol w:w="5662"/>
+      </w:tblGrid>
+      <w:tr>
+        <w:trPr>
+          <w:jc w:val="center"/>
+        </w:trPr>
+        <w:tc>
+          <w:tcPr>
+            <w:tcW w:w="5662" w:type="dxa"/>
+          </w:tcPr>
+          <w:p>
+            <w:pPr>
+              <w:pStyle w:val="BodyText"/>
+              <w:spacing w:before="195" w:after="1"/>
+              <w:jc w:val="center"/>
+              <w:rPr>
+                <w:sz w:val="20"/>
+              </w:rPr>
+            </w:pPr>
+            <w:r>
+              <w:rPr>
+                <w:sz w:val="20"/>
+              </w:rPr>
+              <w:t>____________________</w:t>
+            </w:r>
+          </w:p>
+          <w:p>
+            <w:pPr>
+              <w:pStyle w:val="BodyText"/>
+              <w:spacing w:before="195" w:after="1"/>
+              <w:jc w:val="center"/>
+              <w:rPr>
+                <w:sz w:val="20"/>
+              </w:rPr>
+            </w:pPr>
+            <w:r>
+              <w:rPr>
+                <w:sz w:val="20"/>
+              </w:rPr>
+              <w:t>EDUARDO HAMILTON WALBER</w:t>
+            </w:r>
+            <w:r>
+              <w:rPr>
+                <w:sz w:val="20"/>
+              </w:rPr>
+              <w:t/>
+            </w:r>
+            <w:r>
+              <w:rPr>
+                <w:sz w:val="20"/>
+              </w:rPr>
+              <w:t/>
+            </w:r>
+          </w:p>
+          <w:p>
+            <w:pPr>
+              <w:pStyle w:val="BodyText"/>
+              <w:spacing w:before="195" w:after="1"/>
+              <w:jc w:val="center"/>
+              <w:rPr>
+                <w:sz w:val="20"/>
+              </w:rPr>
+            </w:pPr>
+            <w:r>
+              <w:rPr>
+                <w:sz w:val="20"/>
+              </w:rPr>
+              <w:t>Sócio</w:t>
+            </w:r>
+            <w:r>
+              <w:rPr>
+                <w:sz w:val="20"/>
+              </w:rPr>
+              <w:t/>
+            </w:r>
+            <w:r>
+              <w:rPr>
+                <w:sz w:val="20"/>
+              </w:rPr>
+              <w:t/>
+            </w:r>
+          </w:p>
+          <w:p>
+            <w:pPr>
+              <w:pStyle w:val="BodyText"/>
+              <w:spacing w:before="195" w:after="1"/>
+              <w:rPr>
+                <w:sz w:val="20"/>
+              </w:rPr>
+            </w:pPr>
+          </w:p>
+        </w:tc>
+        <w:tc>
+          <w:tcPr>
+            <w:tcW w:w="5662" w:type="dxa"/>
+          </w:tcPr>
+          <w:p>
+            <w:pPr>
+              <w:pStyle w:val="BodyText"/>
+              <w:spacing w:before="195" w:after="1"/>
+              <w:jc w:val="center"/>
+              <w:rPr>
+                <w:sz w:val="20"/>
+              </w:rPr>
+            </w:pPr>
+            <w:r>
+              <w:rPr>
+                <w:sz w:val="20"/>
+              </w:rPr>
+              <w:t>____________________</w:t>
+            </w:r>
+          </w:p>
+          <w:p>
+            <w:pPr>
+              <w:pStyle w:val="BodyText"/>
+              <w:spacing w:before="195" w:after="1"/>
+              <w:jc w:val="center"/>
+              <w:rPr>
+                <w:sz w:val="20"/>
+              </w:rPr>
+            </w:pPr>
+            <w:r>
+              <w:rPr>
+                <w:sz w:val="20"/>
+              </w:rPr>
+              <w:t>BRUNO PELLIZZETTI</w:t>
+            </w:r>
+            <w:r>
+              <w:rPr>
+                <w:sz w:val="20"/>
+              </w:rPr>
+              <w:t/>
+            </w:r>
+            <w:r>
+              <w:rPr>
+                <w:sz w:val="20"/>
+              </w:rPr>
+              <w:t/>
+            </w:r>
+          </w:p>
+          <w:p>
+            <w:pPr>
+              <w:pStyle w:val="BodyText"/>
+              <w:spacing w:before="195" w:after="1"/>
+              <w:jc w:val="center"/>
+              <w:rPr>
+                <w:sz w:val="20"/>
+              </w:rPr>
+            </w:pPr>
+            <w:r>
+              <w:rPr>
+                <w:sz w:val="20"/>
+              </w:rPr>
+              <w:t>Sócio Administrador</w:t>
+            </w:r>
+            <w:r>
+              <w:rPr>
+                <w:sz w:val="20"/>
+              </w:rPr>
+              <w:t/>
+            </w:r>
+            <w:r>
+              <w:rPr>
+                <w:sz w:val="20"/>
+              </w:rPr>
+              <w:t/>
+            </w:r>
+          </w:p>
+          <w:p>
+            <w:pPr>
+              <w:pStyle w:val="BodyText"/>
+              <w:spacing w:before="195" w:after="1"/>
+              <w:rPr>
+                <w:sz w:val="20"/>
+              </w:rPr>
+            </w:pPr>
+          </w:p>
+        </w:tc>
+      </w:tr>
+    </w:tbl>
     <w:p>
       <w:pPr>
         <w:pStyle w:val="BodyText"/>
@@ -4977,358 +5659,6 @@
         <w:spacing w:before="195" w:after="1"/>
         <w:rPr>
           <w:sz w:val="20"/>
-        </w:rPr>
-      </w:pPr>
-    </w:p>
-    <w:p>
-      <w:pPr>
-        <w:pStyle w:val="BodyText"/>
-        <w:spacing w:before="195" w:after="1"/>
-        <w:rPr>
-          <w:sz w:val="20"/>
-        </w:rPr>
-      </w:pPr>
-    </w:p>
-    <w:p>
-      <w:pPr>
-        <w:tabs>
-          <w:tab w:val="left" w:pos="6594"/>
-        </w:tabs>
-        <w:spacing w:line="20" w:lineRule="exact"/>
-        <w:ind w:left="1769"/>
-        <w:rPr>
-          <w:sz w:val="2"/>
-        </w:rPr>
-      </w:pPr>
-      <w:r>
-        <w:rPr>
-          <w:noProof/>
-          <w:sz w:val="2"/>
-        </w:rPr>
-        <mc:AlternateContent>
-          <mc:Choice Requires="wpg">
-            <w:drawing>
-              <wp:inline distT="0" distB="0" distL="0" distR="0" wp14:anchorId="4904246F" wp14:editId="3EF68A05">
-                <wp:extent cx="2146300" cy="5080"/>
-                <wp:effectExtent l="9525" t="0" r="0" b="4445"/>
-                <wp:docPr id="5" name="Group 5"/>
-                <wp:cNvGraphicFramePr/>
-                <a:graphic xmlns:a="http://schemas.openxmlformats.org/drawingml/2006/main">
-                  <a:graphicData uri="http://schemas.microsoft.com/office/word/2010/wordprocessingGroup">
-                    <wpg:wgp>
-                      <wpg:cNvGrpSpPr/>
-                      <wpg:grpSpPr>
-                        <a:xfrm>
-                          <a:off x="0" y="0"/>
-                          <a:ext cx="2146300" cy="5080"/>
-                          <a:chOff x="0" y="0"/>
-                          <a:chExt cx="2146300" cy="5080"/>
-                        </a:xfrm>
-                      </wpg:grpSpPr>
-                      <wps:wsp>
-                        <wps:cNvPr id="6" name="Graphic 6"/>
-                        <wps:cNvSpPr/>
-                        <wps:spPr>
-                          <a:xfrm>
-                            <a:off x="0" y="2467"/>
-                            <a:ext cx="2146300" cy="1270"/>
-                          </a:xfrm>
-                          <a:custGeom>
-                            <a:avLst/>
-                            <a:gdLst/>
-                            <a:ahLst/>
-                            <a:cxnLst/>
-                            <a:rect l="l" t="t" r="r" b="b"/>
-                            <a:pathLst>
-                              <a:path w="2146300">
-                                <a:moveTo>
-                                  <a:pt x="0" y="0"/>
-                                </a:moveTo>
-                                <a:lnTo>
-                                  <a:pt x="2145900" y="0"/>
-                                </a:lnTo>
-                              </a:path>
-                            </a:pathLst>
-                          </a:custGeom>
-                          <a:ln w="4934">
-                            <a:solidFill>
-                              <a:srgbClr val="000000"/>
-                            </a:solidFill>
-                            <a:prstDash val="solid"/>
-                          </a:ln>
-                        </wps:spPr>
-                        <wps:bodyPr wrap="square" lIns="0" tIns="0" rIns="0" bIns="0" rtlCol="0">
-                          <a:noAutofit/>
-                        </wps:bodyPr>
-                      </wps:wsp>
-                    </wpg:wgp>
-                  </a:graphicData>
-                </a:graphic>
-              </wp:inline>
-            </w:drawing>
-          </mc:Choice>
-          <mc:Fallback>
-            <w:pict>
-              <v:group w14:anchorId="23DFE141" id="Group 5" o:spid="_x0000_s1026" style="width:169pt;height:.4pt;mso-position-horizontal-relative:char;mso-position-vertical-relative:line" coordsize="21463,50" o:gfxdata="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">
-                <v:shape id="Graphic 6" o:spid="_x0000_s1027" style="position:absolute;top:24;width:21463;height:13;visibility:visible;mso-wrap-style:square;v-text-anchor:top" coordsize="2146300,1270" o:gfxdata="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" path="m,l2145900,e" filled="f" strokeweight=".1371mm">
-                  <v:path arrowok="t"/>
-                </v:shape>
-                <w10:anchorlock/>
-              </v:group>
-            </w:pict>
-          </mc:Fallback>
-        </mc:AlternateContent>
-      </w:r>
-      <w:r>
-        <w:rPr>
-          <w:sz w:val="2"/>
-        </w:rPr>
-        <w:tab/>
-      </w:r>
-      <w:r>
-        <w:rPr>
-          <w:noProof/>
-          <w:sz w:val="2"/>
-        </w:rPr>
-        <mc:AlternateContent>
-          <mc:Choice Requires="wpg">
-            <w:drawing>
-              <wp:inline distT="0" distB="0" distL="0" distR="0" wp14:anchorId="1319B78A" wp14:editId="5CA2D4D1">
-                <wp:extent cx="2146300" cy="5080"/>
-                <wp:effectExtent l="9525" t="0" r="0" b="4445"/>
-                <wp:docPr id="7" name="Group 7"/>
-                <wp:cNvGraphicFramePr/>
-                <a:graphic xmlns:a="http://schemas.openxmlformats.org/drawingml/2006/main">
-                  <a:graphicData uri="http://schemas.microsoft.com/office/word/2010/wordprocessingGroup">
-                    <wpg:wgp>
-                      <wpg:cNvGrpSpPr/>
-                      <wpg:grpSpPr>
-                        <a:xfrm>
-                          <a:off x="0" y="0"/>
-                          <a:ext cx="2146300" cy="5080"/>
-                          <a:chOff x="0" y="0"/>
-                          <a:chExt cx="2146300" cy="5080"/>
-                        </a:xfrm>
-                      </wpg:grpSpPr>
-                      <wps:wsp>
-                        <wps:cNvPr id="8" name="Graphic 8"/>
-                        <wps:cNvSpPr/>
-                        <wps:spPr>
-                          <a:xfrm>
-                            <a:off x="0" y="2467"/>
-                            <a:ext cx="2146300" cy="1270"/>
-                          </a:xfrm>
-                          <a:custGeom>
-                            <a:avLst/>
-                            <a:gdLst/>
-                            <a:ahLst/>
-                            <a:cxnLst/>
-                            <a:rect l="l" t="t" r="r" b="b"/>
-                            <a:pathLst>
-                              <a:path w="2146300">
-                                <a:moveTo>
-                                  <a:pt x="0" y="0"/>
-                                </a:moveTo>
-                                <a:lnTo>
-                                  <a:pt x="2145900" y="0"/>
-                                </a:lnTo>
-                              </a:path>
-                            </a:pathLst>
-                          </a:custGeom>
-                          <a:ln w="4934">
-                            <a:solidFill>
-                              <a:srgbClr val="000000"/>
-                            </a:solidFill>
-                            <a:prstDash val="solid"/>
-                          </a:ln>
-                        </wps:spPr>
-                        <wps:bodyPr wrap="square" lIns="0" tIns="0" rIns="0" bIns="0" rtlCol="0">
-                          <a:noAutofit/>
-                        </wps:bodyPr>
-                      </wps:wsp>
-                    </wpg:wgp>
-                  </a:graphicData>
-                </a:graphic>
-              </wp:inline>
-            </w:drawing>
-          </mc:Choice>
-          <mc:Fallback>
-            <w:pict>
-              <v:group w14:anchorId="25D2A82E" id="Group 7" o:spid="_x0000_s1026" style="width:169pt;height:.4pt;mso-position-horizontal-relative:char;mso-position-vertical-relative:line" coordsize="21463,50" o:gfxdata="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">
-                <v:shape id="Graphic 8" o:spid="_x0000_s1027" style="position:absolute;top:24;width:21463;height:13;visibility:visible;mso-wrap-style:square;v-text-anchor:top" coordsize="2146300,1270" o:gfxdata="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" path="m,l2145900,e" filled="f" strokeweight=".1371mm">
-                  <v:path arrowok="t"/>
-                </v:shape>
-                <w10:anchorlock/>
-              </v:group>
-            </w:pict>
-          </mc:Fallback>
-        </mc:AlternateContent>
-      </w:r>
-    </w:p>
-    <w:p>
-      <w:pPr>
-        <w:spacing w:line="20" w:lineRule="exact"/>
-        <w:rPr>
-          <w:sz w:val="2"/>
-        </w:rPr>
-        <w:sectPr>
-          <w:pgSz w:w="11900" w:h="16840"/>
-          <w:pgMar w:top="640" w:right="283" w:bottom="280" w:left="283" w:header="413" w:footer="0" w:gutter="0"/>
-          <w:cols w:space="720"/>
-        </w:sectPr>
-      </w:pPr>
-    </w:p>
-    <w:p>
-      <w:pPr>
-        <w:spacing w:before="20"/>
-        <w:ind w:left="2268" w:right="17"/>
-        <w:jc w:val="center"/>
-        <w:rPr>
-          <w:sz w:val="15"/>
-        </w:rPr>
-      </w:pPr>
-      <w:r>
-        <w:rPr>
-          <w:spacing w:val="-2"/>
-          <w:w w:val="105"/>
-          <w:sz w:val="15"/>
-        </w:rPr>
-        <w:t>EDUARDO</w:t>
-      </w:r>
-      <w:r>
-        <w:rPr>
-          <w:spacing w:val="-1"/>
-          <w:w w:val="105"/>
-          <w:sz w:val="15"/>
-        </w:rPr>
-        <w:t xml:space="preserve"> </w:t>
-      </w:r>
-      <w:r>
-        <w:rPr>
-          <w:spacing w:val="-2"/>
-          <w:w w:val="105"/>
-          <w:sz w:val="15"/>
-        </w:rPr>
-        <w:t>HAMILTON</w:t>
-      </w:r>
-      <w:r>
-        <w:rPr>
-          <w:w w:val="105"/>
-          <w:sz w:val="15"/>
-        </w:rPr>
-        <w:t xml:space="preserve"> </w:t>
-      </w:r>
-      <w:r>
-        <w:rPr>
-          <w:spacing w:val="-2"/>
-          <w:w w:val="105"/>
-          <w:sz w:val="15"/>
-        </w:rPr>
-        <w:t>WALBER</w:t>
-      </w:r>
-    </w:p>
-    <w:p>
-      <w:pPr>
-        <w:spacing w:before="31"/>
-        <w:ind w:left="2268"/>
-        <w:jc w:val="center"/>
-        <w:rPr>
-          <w:sz w:val="15"/>
-        </w:rPr>
-      </w:pPr>
-      <w:r>
-        <w:rPr>
-          <w:spacing w:val="-2"/>
-          <w:w w:val="105"/>
-          <w:sz w:val="15"/>
-        </w:rPr>
-        <w:t>Sócio</w:t>
-      </w:r>
-    </w:p>
-    <w:p>
-      <w:pPr>
-        <w:spacing w:before="20"/>
-        <w:ind w:left="27" w:right="4"/>
-        <w:jc w:val="center"/>
-        <w:rPr>
-          <w:sz w:val="15"/>
-        </w:rPr>
-      </w:pPr>
-      <w:r>
-        <w:br w:type="column"/>
-      </w:r>
-      <w:r>
-        <w:rPr>
-          <w:w w:val="105"/>
-          <w:sz w:val="15"/>
-        </w:rPr>
-        <w:t>BRUNO</w:t>
-      </w:r>
-      <w:r>
-        <w:rPr>
-          <w:spacing w:val="-11"/>
-          <w:w w:val="105"/>
-          <w:sz w:val="15"/>
-        </w:rPr>
-        <w:t xml:space="preserve"> </w:t>
-      </w:r>
-      <w:r>
-        <w:rPr>
-          <w:spacing w:val="-2"/>
-          <w:w w:val="105"/>
-          <w:sz w:val="15"/>
-        </w:rPr>
-        <w:t>PELLIZZETTI</w:t>
-      </w:r>
-    </w:p>
-    <w:p>
-      <w:pPr>
-        <w:spacing w:before="31"/>
-        <w:ind w:left="27"/>
-        <w:jc w:val="center"/>
-        <w:rPr>
-          <w:sz w:val="15"/>
-        </w:rPr>
-      </w:pPr>
-      <w:r>
-        <w:rPr>
-          <w:spacing w:val="-2"/>
-          <w:w w:val="105"/>
-          <w:sz w:val="15"/>
-        </w:rPr>
-        <w:t>Sócio/Administrador</w:t>
-      </w:r>
-    </w:p>
-    <w:p>
-      <w:pPr>
-        <w:jc w:val="center"/>
-        <w:rPr>
-          <w:sz w:val="15"/>
-        </w:rPr>
-        <w:sectPr>
-          <w:type w:val="continuous"/>
-          <w:pgSz w:w="11900" w:h="16840"/>
-          <w:pgMar w:top="640" w:right="283" w:bottom="280" w:left="283" w:header="413" w:footer="0" w:gutter="0"/>
-          <w:cols w:num="2" w:space="720" w:equalWidth="0">
-            <w:col w:w="4662" w:space="553"/>
-            <w:col w:w="6119"/>
-          </w:cols>
-        </w:sectPr>
-      </w:pPr>
-    </w:p>
-    <w:p>
-      <w:pPr>
-        <w:pStyle w:val="BodyText"/>
-        <w:rPr>
-          <w:sz w:val="14"/>
-        </w:rPr>
-      </w:pPr>
-    </w:p>
-    <w:p>
-      <w:pPr>
-        <w:pStyle w:val="BodyText"/>
-        <w:rPr>
-          <w:sz w:val="14"/>
         </w:rPr>
       </w:pPr>
     </w:p>
@@ -6394,6 +6724,21 @@
       <w:lang w:val="pt-PT"/>
     </w:rPr>
   </w:style>
+  <w:style w:type="table" w:styleId="TableGrid">
+    <w:name w:val="Table Grid"/>
+    <w:basedOn w:val="TableNormal"/>
+    <w:rsid w:val="0063411C"/>
+    <w:tblPr>
+      <w:tblBorders>
+        <w:top w:val="single" w:sz="4" w:space="0" w:color="auto"/>
+        <w:left w:val="single" w:sz="4" w:space="0" w:color="auto"/>
+        <w:bottom w:val="single" w:sz="4" w:space="0" w:color="auto"/>
+        <w:right w:val="single" w:sz="4" w:space="0" w:color="auto"/>
+        <w:insideH w:val="single" w:sz="4" w:space="0" w:color="auto"/>
+        <w:insideV w:val="single" w:sz="4" w:space="0" w:color="auto"/>
+      </w:tblBorders>
+    </w:tblPr>
+  </w:style>
 </w:styles>
 </file>
 
@@ -6681,6 +7026,10 @@
 </file>
 
 <file path=customXml/item1.xml><?xml version="1.0" encoding="utf-8"?>
+<b:Sources xmlns:b="http://schemas.openxmlformats.org/officeDocument/2006/bibliography" xmlns="http://schemas.openxmlformats.org/officeDocument/2006/bibliography" SelectedStyle="/APASixthEditionOfficeOnline.xsl" StyleName="APA" Version="6"/>
+</file>
+
+<file path=customXml/item2.xml><?xml version="1.0" encoding="utf-8"?>
 <s:customData xmlns="http://www.wps.cn/officeDocument/2013/wpsCustomData" xmlns:s="http://www.wps.cn/officeDocument/2013/wpsCustomData">
   <customSectProps>
     <customSectPr/>
@@ -6694,22 +7043,18 @@
 </s:customData>
 </file>
 
-<file path=customXml/item2.xml><?xml version="1.0" encoding="utf-8"?>
-<b:Sources xmlns:b="http://schemas.openxmlformats.org/officeDocument/2006/bibliography" xmlns="http://schemas.openxmlformats.org/officeDocument/2006/bibliography" SelectedStyle="/APASixthEditionOfficeOnline.xsl" StyleName="APA" Version="6"/>
+<file path=customXml/itemProps1.xml><?xml version="1.0" encoding="utf-8"?>
+<ds:datastoreItem xmlns:ds="http://schemas.openxmlformats.org/officeDocument/2006/customXml" ds:itemID="{55E367B0-E252-9F41-B23C-89BB16EBBE81}">
+  <ds:schemaRefs>
+    <ds:schemaRef ds:uri="http://schemas.openxmlformats.org/officeDocument/2006/bibliography"/>
+  </ds:schemaRefs>
+</ds:datastoreItem>
 </file>
 
-<file path=customXml/itemProps1.xml><?xml version="1.0" encoding="utf-8"?>
+<file path=customXml/itemProps2.xml><?xml version="1.0" encoding="utf-8"?>
 <ds:datastoreItem xmlns:ds="http://schemas.openxmlformats.org/officeDocument/2006/customXml" ds:itemID="{B1977F7D-205B-4081-913C-38D41E755F92}">
   <ds:schemaRefs>
     <ds:schemaRef ds:uri="http://www.wps.cn/officeDocument/2013/wpsCustomData"/>
   </ds:schemaRefs>
 </ds:datastoreItem>
-</file>
-
-<file path=customXml/itemProps2.xml><?xml version="1.0" encoding="utf-8"?>
-<ds:datastoreItem xmlns:ds="http://schemas.openxmlformats.org/officeDocument/2006/customXml" ds:itemID="{55E367B0-E252-9F41-B23C-89BB16EBBE81}">
-  <ds:schemaRefs>
-    <ds:schemaRef ds:uri="http://schemas.openxmlformats.org/officeDocument/2006/bibliography"/>
-  </ds:schemaRefs>
-</ds:datastoreItem>
 </file>
</xml_diff>